<commit_message>
updated project management plan document
</commit_message>
<xml_diff>
--- a/TERM3/T3B1-ICTPMG613-Manage_ICT_project_plan/2-ICTPMG613-Assessment_Task 2/ICTPMG613_AssessmentTask_Manuel_S_Perez_E-ProjectManagementPlan.docx
+++ b/TERM3/T3B1-ICTPMG613-Manage_ICT_project_plan/2-ICTPMG613-Assessment_Task 2/ICTPMG613_AssessmentTask_Manuel_S_Perez_E-ProjectManagementPlan.docx
@@ -156,6 +156,7 @@
       </w:pPr>
       <w:r>
         <w:rPr>
+          <w:color w:val="000000"/>
           <w:lang w:eastAsia="en-US"/>
         </w:rPr>
       </w:r>
@@ -496,14 +497,10 @@
       </w:pPr>
       <w:r>
         <w:rPr/>
-        <w:t>Strategic Goal</w:t>
-      </w:r>
-      <w:r>
-        <w:rPr/>
-        <w:t>s</w:t>
-      </w:r>
-      <w:bookmarkStart w:id="2" w:name="OLE_LINK1"/>
-      <w:bookmarkStart w:id="3" w:name="OLE_LINK2"/>
+        <w:t>Strategic Goals</w:t>
+      </w:r>
+      <w:bookmarkStart w:id="2" w:name="OLE_LINK2"/>
+      <w:bookmarkStart w:id="3" w:name="OLE_LINK1"/>
     </w:p>
     <w:p>
       <w:pPr>
@@ -2614,8 +2611,8 @@
         <w:gridCol w:w="1472"/>
         <w:gridCol w:w="1363"/>
         <w:gridCol w:w="1441"/>
-        <w:gridCol w:w="1397"/>
-        <w:gridCol w:w="1271"/>
+        <w:gridCol w:w="1398"/>
+        <w:gridCol w:w="1270"/>
       </w:tblGrid>
       <w:tr>
         <w:trPr>
@@ -2901,7 +2898,7 @@
         </w:tc>
         <w:tc>
           <w:tcPr>
-            <w:tcW w:w="1397" w:type="dxa"/>
+            <w:tcW w:w="1398" w:type="dxa"/>
             <w:tcBorders>
               <w:top w:val="single" w:sz="4" w:space="0" w:color="FFFFFF"/>
               <w:left w:val="single" w:sz="4" w:space="0" w:color="FFFFFF"/>
@@ -2935,7 +2932,7 @@
         </w:tc>
         <w:tc>
           <w:tcPr>
-            <w:tcW w:w="1271" w:type="dxa"/>
+            <w:tcW w:w="1270" w:type="dxa"/>
             <w:tcBorders>
               <w:top w:val="single" w:sz="4" w:space="0" w:color="FFFFFF"/>
               <w:left w:val="single" w:sz="4" w:space="0" w:color="FFFFFF"/>
@@ -3140,7 +3137,7 @@
         </w:tc>
         <w:tc>
           <w:tcPr>
-            <w:tcW w:w="1397" w:type="dxa"/>
+            <w:tcW w:w="1398" w:type="dxa"/>
             <w:tcBorders>
               <w:top w:val="single" w:sz="4" w:space="0" w:color="FFFFFF"/>
               <w:left w:val="single" w:sz="4" w:space="0" w:color="FFFFFF"/>
@@ -3174,7 +3171,7 @@
         </w:tc>
         <w:tc>
           <w:tcPr>
-            <w:tcW w:w="1271" w:type="dxa"/>
+            <w:tcW w:w="1270" w:type="dxa"/>
             <w:tcBorders>
               <w:top w:val="single" w:sz="4" w:space="0" w:color="FFFFFF"/>
               <w:left w:val="single" w:sz="4" w:space="0" w:color="FFFFFF"/>
@@ -3379,7 +3376,7 @@
         </w:tc>
         <w:tc>
           <w:tcPr>
-            <w:tcW w:w="1397" w:type="dxa"/>
+            <w:tcW w:w="1398" w:type="dxa"/>
             <w:tcBorders>
               <w:top w:val="single" w:sz="4" w:space="0" w:color="FFFFFF"/>
               <w:left w:val="single" w:sz="4" w:space="0" w:color="FFFFFF"/>
@@ -3413,7 +3410,7 @@
         </w:tc>
         <w:tc>
           <w:tcPr>
-            <w:tcW w:w="1271" w:type="dxa"/>
+            <w:tcW w:w="1270" w:type="dxa"/>
             <w:tcBorders>
               <w:top w:val="single" w:sz="4" w:space="0" w:color="FFFFFF"/>
               <w:left w:val="single" w:sz="4" w:space="0" w:color="FFFFFF"/>
@@ -3618,7 +3615,7 @@
         </w:tc>
         <w:tc>
           <w:tcPr>
-            <w:tcW w:w="1397" w:type="dxa"/>
+            <w:tcW w:w="1398" w:type="dxa"/>
             <w:tcBorders>
               <w:top w:val="single" w:sz="4" w:space="0" w:color="FFFFFF"/>
               <w:left w:val="single" w:sz="4" w:space="0" w:color="FFFFFF"/>
@@ -3652,7 +3649,7 @@
         </w:tc>
         <w:tc>
           <w:tcPr>
-            <w:tcW w:w="1271" w:type="dxa"/>
+            <w:tcW w:w="1270" w:type="dxa"/>
             <w:tcBorders>
               <w:top w:val="single" w:sz="4" w:space="0" w:color="FFFFFF"/>
               <w:left w:val="single" w:sz="4" w:space="0" w:color="FFFFFF"/>
@@ -3857,7 +3854,7 @@
         </w:tc>
         <w:tc>
           <w:tcPr>
-            <w:tcW w:w="1397" w:type="dxa"/>
+            <w:tcW w:w="1398" w:type="dxa"/>
             <w:tcBorders>
               <w:top w:val="single" w:sz="4" w:space="0" w:color="FFFFFF"/>
               <w:left w:val="single" w:sz="4" w:space="0" w:color="FFFFFF"/>
@@ -3891,7 +3888,7 @@
         </w:tc>
         <w:tc>
           <w:tcPr>
-            <w:tcW w:w="1271" w:type="dxa"/>
+            <w:tcW w:w="1270" w:type="dxa"/>
             <w:tcBorders>
               <w:top w:val="single" w:sz="4" w:space="0" w:color="FFFFFF"/>
               <w:left w:val="single" w:sz="4" w:space="0" w:color="FFFFFF"/>
@@ -4096,7 +4093,7 @@
         </w:tc>
         <w:tc>
           <w:tcPr>
-            <w:tcW w:w="1397" w:type="dxa"/>
+            <w:tcW w:w="1398" w:type="dxa"/>
             <w:tcBorders>
               <w:top w:val="single" w:sz="4" w:space="0" w:color="FFFFFF"/>
               <w:left w:val="single" w:sz="4" w:space="0" w:color="FFFFFF"/>
@@ -4130,7 +4127,7 @@
         </w:tc>
         <w:tc>
           <w:tcPr>
-            <w:tcW w:w="1271" w:type="dxa"/>
+            <w:tcW w:w="1270" w:type="dxa"/>
             <w:tcBorders>
               <w:top w:val="single" w:sz="4" w:space="0" w:color="FFFFFF"/>
               <w:left w:val="single" w:sz="4" w:space="0" w:color="FFFFFF"/>
@@ -7593,15 +7590,15 @@
       <w:lang w:eastAsia="en-AU"/>
     </w:rPr>
   </w:style>
-  <w:style w:type="paragraph" w:styleId="FrameContentsuser">
-    <w:name w:val="Frame Contents (user)"/>
+  <w:style w:type="paragraph" w:styleId="FrameContents">
+    <w:name w:val="Frame Contents"/>
     <w:basedOn w:val="Normal"/>
     <w:qFormat/>
     <w:pPr/>
     <w:rPr/>
   </w:style>
-  <w:style w:type="paragraph" w:styleId="FrameContents">
-    <w:name w:val="Frame Contents"/>
+  <w:style w:type="paragraph" w:styleId="FrameContentsuser">
+    <w:name w:val="Frame Contents (user)"/>
     <w:basedOn w:val="Normal"/>
     <w:qFormat/>
     <w:pPr/>

</xml_diff>

<commit_message>
documents are being updated
</commit_message>
<xml_diff>
--- a/TERM3/T3B1-ICTPMG613-Manage_ICT_project_plan/2-ICTPMG613-Assessment_Task 2/ICTPMG613_AssessmentTask_Manuel_S_Perez_E-ProjectManagementPlan.docx
+++ b/TERM3/T3B1-ICTPMG613-Manage_ICT_project_plan/2-ICTPMG613-Assessment_Task 2/ICTPMG613_AssessmentTask_Manuel_S_Perez_E-ProjectManagementPlan.docx
@@ -1227,23 +1227,359 @@
     </w:p>
     <w:p>
       <w:pPr>
+        <w:pStyle w:val="RTOWorksHeading3"/>
+        <w:rPr>
+          <w:rFonts w:ascii="Arial" w:hAnsi="Arial"/>
+        </w:rPr>
+      </w:pPr>
+    </w:p>
+    <w:p>
+      <w:pPr>
         <w:pStyle w:val="RTOWorksBodyText"/>
-        <w:rPr>
-          <w:i/>
-          <w:iCs/>
+        <w:jc w:val="both"/>
+        <w:rPr>
           <w:color w:val="000000" w:themeColor="text1"/>
-        </w:rPr>
-      </w:pPr>
-      <w:bookmarkStart w:id="4" w:name="_Hlk29640572"/>
-      <w:r>
-        <w:rPr>
-          <w:i/>
-          <w:iCs/>
+          <w:lang w:val="es-CO"/>
+        </w:rPr>
+      </w:pPr>
+      <w:r>
+        <w:rPr>
           <w:color w:val="000000" w:themeColor="text1"/>
         </w:rPr>
-        <w:t xml:space="preserve">Provide a brief explanation of the background of the project. </w:t>
-      </w:r>
-      <w:bookmarkEnd w:id="4"/>
+        <w:t xml:space="preserve">We (IT Biz Solutions) have been contracted by Boutique Build Australia for (1) the implementation of new hardware and software to replace their old software and hardware system which helps them in their expansion. </w:t>
+      </w:r>
+      <w:proofErr w:type="spellStart"/>
+      <w:r>
+        <w:rPr>
+          <w:color w:val="000000" w:themeColor="text1"/>
+          <w:lang w:val="es-CO"/>
+        </w:rPr>
+        <w:t>Furthermore</w:t>
+      </w:r>
+      <w:proofErr w:type="spellEnd"/>
+      <w:r>
+        <w:rPr>
+          <w:color w:val="000000" w:themeColor="text1"/>
+          <w:lang w:val="es-CO"/>
+        </w:rPr>
+        <w:t xml:space="preserve">, (2) </w:t>
+      </w:r>
+      <w:proofErr w:type="spellStart"/>
+      <w:r>
+        <w:rPr>
+          <w:color w:val="000000" w:themeColor="text1"/>
+          <w:lang w:val="es-CO"/>
+        </w:rPr>
+        <w:t>design</w:t>
+      </w:r>
+      <w:proofErr w:type="spellEnd"/>
+      <w:r>
+        <w:rPr>
+          <w:color w:val="000000" w:themeColor="text1"/>
+          <w:lang w:val="es-CO"/>
+        </w:rPr>
+        <w:t xml:space="preserve"> a new </w:t>
+      </w:r>
+      <w:proofErr w:type="spellStart"/>
+      <w:r>
+        <w:rPr>
+          <w:color w:val="000000" w:themeColor="text1"/>
+          <w:lang w:val="es-CO"/>
+        </w:rPr>
+        <w:t>website</w:t>
+      </w:r>
+      <w:proofErr w:type="spellEnd"/>
+      <w:r>
+        <w:rPr>
+          <w:color w:val="000000" w:themeColor="text1"/>
+          <w:lang w:val="es-CO"/>
+        </w:rPr>
+        <w:t xml:space="preserve">. </w:t>
+      </w:r>
+    </w:p>
+    <w:p>
+      <w:pPr>
+        <w:pStyle w:val="RTOWorksBodyText"/>
+        <w:jc w:val="both"/>
+        <w:rPr>
+          <w:color w:val="000000" w:themeColor="text1"/>
+          <w:lang w:val="es-CO"/>
+        </w:rPr>
+      </w:pPr>
+      <w:r>
+        <w:rPr>
+          <w:color w:val="000000" w:themeColor="text1"/>
+          <w:lang w:val="es-CO"/>
+        </w:rPr>
+        <w:t>Aquí tienes la traducción al inglés con un tono profesional adecuado para documentación o propuestas de gestión de proyectos:</w:t>
+      </w:r>
+    </w:p>
+    <w:p>
+      <w:pPr>
+        <w:pStyle w:val="RTOWorksBodyText"/>
+        <w:jc w:val="both"/>
+        <w:rPr>
+          <w:color w:val="000000" w:themeColor="text1"/>
+          <w:lang w:val="es-CO"/>
+        </w:rPr>
+      </w:pPr>
+    </w:p>
+    <w:p>
+      <w:pPr>
+        <w:pStyle w:val="RTOWorksBodyText"/>
+        <w:jc w:val="both"/>
+        <w:rPr>
+          <w:color w:val="000000" w:themeColor="text1"/>
+        </w:rPr>
+      </w:pPr>
+      <w:r>
+        <w:rPr>
+          <w:color w:val="000000" w:themeColor="text1"/>
+        </w:rPr>
+        <w:t>The client is a small company based in Sydney with expansion plans into Queensland within the next three years. They aim to replace their entire current infrastructure to support their growth objectives, and intend to achieve this through the following projects:</w:t>
+      </w:r>
+    </w:p>
+    <w:p>
+      <w:pPr>
+        <w:pStyle w:val="RTOWorksBodyText"/>
+        <w:jc w:val="both"/>
+        <w:rPr>
+          <w:color w:val="000000" w:themeColor="text1"/>
+        </w:rPr>
+      </w:pPr>
+    </w:p>
+    <w:p>
+      <w:pPr>
+        <w:pStyle w:val="RTOWorksBodyText"/>
+        <w:jc w:val="both"/>
+        <w:rPr>
+          <w:color w:val="000000" w:themeColor="text1"/>
+        </w:rPr>
+      </w:pPr>
+      <w:r>
+        <w:rPr>
+          <w:color w:val="000000" w:themeColor="text1"/>
+        </w:rPr>
+        <w:t>* Scaling their operations</w:t>
+      </w:r>
+    </w:p>
+    <w:p>
+      <w:pPr>
+        <w:pStyle w:val="RTOWorksBodyText"/>
+        <w:jc w:val="both"/>
+        <w:rPr>
+          <w:color w:val="000000" w:themeColor="text1"/>
+        </w:rPr>
+      </w:pPr>
+      <w:r>
+        <w:rPr>
+          <w:color w:val="000000" w:themeColor="text1"/>
+        </w:rPr>
+        <w:t>* Strengthening the security of their IT systems</w:t>
+      </w:r>
+    </w:p>
+    <w:p>
+      <w:pPr>
+        <w:pStyle w:val="RTOWorksBodyText"/>
+        <w:jc w:val="both"/>
+        <w:rPr>
+          <w:color w:val="000000" w:themeColor="text1"/>
+        </w:rPr>
+      </w:pPr>
+      <w:r>
+        <w:rPr>
+          <w:color w:val="000000" w:themeColor="text1"/>
+        </w:rPr>
+        <w:t>* Improving connectivity for their employees</w:t>
+      </w:r>
+    </w:p>
+    <w:p>
+      <w:pPr>
+        <w:pStyle w:val="RTOWorksBodyText"/>
+        <w:jc w:val="both"/>
+        <w:rPr>
+          <w:color w:val="000000" w:themeColor="text1"/>
+        </w:rPr>
+      </w:pPr>
+    </w:p>
+    <w:p>
+      <w:pPr>
+        <w:pStyle w:val="RTOWorksBodyText"/>
+        <w:jc w:val="both"/>
+        <w:rPr>
+          <w:color w:val="000000" w:themeColor="text1"/>
+        </w:rPr>
+      </w:pPr>
+      <w:r>
+        <w:rPr>
+          <w:color w:val="000000" w:themeColor="text1"/>
+        </w:rPr>
+        <w:t>Due to a recent technological incident, their reputation was negatively affected. As a result, they now seek to update all their hardware and software with the goals of:</w:t>
+      </w:r>
+    </w:p>
+    <w:p>
+      <w:pPr>
+        <w:pStyle w:val="RTOWorksBodyText"/>
+        <w:jc w:val="both"/>
+        <w:rPr>
+          <w:color w:val="000000" w:themeColor="text1"/>
+        </w:rPr>
+      </w:pPr>
+    </w:p>
+    <w:p>
+      <w:pPr>
+        <w:pStyle w:val="RTOWorksBodyText"/>
+        <w:jc w:val="both"/>
+        <w:rPr>
+          <w:color w:val="000000" w:themeColor="text1"/>
+        </w:rPr>
+      </w:pPr>
+      <w:r>
+        <w:rPr>
+          <w:color w:val="000000" w:themeColor="text1"/>
+        </w:rPr>
+        <w:t>* Increasing efficiency</w:t>
+      </w:r>
+    </w:p>
+    <w:p>
+      <w:pPr>
+        <w:pStyle w:val="RTOWorksBodyText"/>
+        <w:jc w:val="both"/>
+        <w:rPr>
+          <w:color w:val="000000" w:themeColor="text1"/>
+        </w:rPr>
+      </w:pPr>
+      <w:r>
+        <w:rPr>
+          <w:color w:val="000000" w:themeColor="text1"/>
+        </w:rPr>
+        <w:t>* Improving productivity</w:t>
+      </w:r>
+    </w:p>
+    <w:p>
+      <w:pPr>
+        <w:pStyle w:val="RTOWorksBodyText"/>
+        <w:jc w:val="both"/>
+        <w:rPr>
+          <w:color w:val="000000" w:themeColor="text1"/>
+        </w:rPr>
+      </w:pPr>
+      <w:r>
+        <w:rPr>
+          <w:color w:val="000000" w:themeColor="text1"/>
+        </w:rPr>
+        <w:t>* Maximizing performance</w:t>
+      </w:r>
+    </w:p>
+    <w:p>
+      <w:pPr>
+        <w:pStyle w:val="RTOWorksBodyText"/>
+        <w:jc w:val="both"/>
+        <w:rPr>
+          <w:color w:val="000000" w:themeColor="text1"/>
+        </w:rPr>
+      </w:pPr>
+    </w:p>
+    <w:p>
+      <w:pPr>
+        <w:pStyle w:val="RTOWorksBodyText"/>
+        <w:jc w:val="both"/>
+        <w:rPr>
+          <w:color w:val="000000" w:themeColor="text1"/>
+        </w:rPr>
+      </w:pPr>
+      <w:r>
+        <w:rPr>
+          <w:color w:val="000000" w:themeColor="text1"/>
+        </w:rPr>
+        <w:t>The client wishes to undertake two projects that must meet the following objectives:</w:t>
+      </w:r>
+    </w:p>
+    <w:p>
+      <w:pPr>
+        <w:pStyle w:val="RTOWorksBodyText"/>
+        <w:jc w:val="both"/>
+        <w:rPr>
+          <w:color w:val="000000" w:themeColor="text1"/>
+        </w:rPr>
+      </w:pPr>
+    </w:p>
+    <w:p>
+      <w:pPr>
+        <w:pStyle w:val="RTOWorksBodyText"/>
+        <w:jc w:val="both"/>
+        <w:rPr>
+          <w:color w:val="000000" w:themeColor="text1"/>
+        </w:rPr>
+      </w:pPr>
+      <w:r>
+        <w:rPr>
+          <w:color w:val="000000" w:themeColor="text1"/>
+        </w:rPr>
+        <w:t xml:space="preserve">* Ensure that the business </w:t>
+      </w:r>
+      <w:proofErr w:type="gramStart"/>
+      <w:r>
+        <w:rPr>
+          <w:color w:val="000000" w:themeColor="text1"/>
+        </w:rPr>
+        <w:t>remains operational at all times</w:t>
+      </w:r>
+      <w:proofErr w:type="gramEnd"/>
+    </w:p>
+    <w:p>
+      <w:pPr>
+        <w:pStyle w:val="RTOWorksBodyText"/>
+        <w:jc w:val="both"/>
+        <w:rPr>
+          <w:color w:val="000000" w:themeColor="text1"/>
+        </w:rPr>
+      </w:pPr>
+      <w:r>
+        <w:rPr>
+          <w:color w:val="000000" w:themeColor="text1"/>
+        </w:rPr>
+        <w:t>* Maintain remote connectivity for all employees</w:t>
+      </w:r>
+    </w:p>
+    <w:p>
+      <w:pPr>
+        <w:pStyle w:val="RTOWorksBodyText"/>
+        <w:jc w:val="both"/>
+        <w:rPr>
+          <w:color w:val="000000" w:themeColor="text1"/>
+        </w:rPr>
+      </w:pPr>
+      <w:r>
+        <w:rPr>
+          <w:color w:val="000000" w:themeColor="text1"/>
+        </w:rPr>
+        <w:t>* Have a high-quality website that reflects a strong brand image</w:t>
+      </w:r>
+    </w:p>
+    <w:p>
+      <w:pPr>
+        <w:pStyle w:val="RTOWorksBodyText"/>
+        <w:jc w:val="both"/>
+        <w:rPr>
+          <w:color w:val="000000" w:themeColor="text1"/>
+        </w:rPr>
+      </w:pPr>
+    </w:p>
+    <w:p>
+      <w:pPr>
+        <w:pStyle w:val="RTOWorksBodyText"/>
+        <w:jc w:val="both"/>
+        <w:rPr>
+          <w:color w:val="000000" w:themeColor="text1"/>
+        </w:rPr>
+      </w:pPr>
+      <w:r>
+        <w:rPr>
+          <w:color w:val="000000" w:themeColor="text1"/>
+        </w:rPr>
+        <w:t>The client has a clear vision of what they want. They will fund the full cost of the projects upfront, with allocated budgets of **\$40,000** and **\$10,000** respectively. The client has made it clear that these budgets are **non-negotiable**, and they have also provided specific hardware and software components that must be used.</w:t>
+      </w:r>
     </w:p>
     <w:p>
       <w:pPr>
@@ -1256,6 +1592,7 @@
         <w:rPr>
           <w:rFonts w:ascii="Arial" w:hAnsi="Arial"/>
         </w:rPr>
+        <w:lastRenderedPageBreak/>
         <w:t>Project methodology</w:t>
       </w:r>
     </w:p>
@@ -1446,14 +1783,14 @@
           <w:rFonts w:ascii="Arial" w:hAnsi="Arial"/>
         </w:rPr>
       </w:pPr>
-      <w:bookmarkStart w:id="5" w:name="_Hlk29642724"/>
+      <w:bookmarkStart w:id="4" w:name="_Hlk29642724"/>
       <w:r>
         <w:rPr>
           <w:rFonts w:ascii="Arial" w:hAnsi="Arial"/>
         </w:rPr>
         <w:t>Risk management plan</w:t>
       </w:r>
-      <w:bookmarkEnd w:id="5"/>
+      <w:bookmarkEnd w:id="4"/>
     </w:p>
     <w:p>
       <w:pPr>

</xml_diff>

<commit_message>
roles updated on study-case and putted on assessment document
</commit_message>
<xml_diff>
--- a/TERM3/T3B1-ICTPMG613-Manage_ICT_project_plan/2-ICTPMG613-Assessment_Task 2/ICTPMG613_AssessmentTask_Manuel_S_Perez_E-ProjectManagementPlan.docx
+++ b/TERM3/T3B1-ICTPMG613-Manage_ICT_project_plan/2-ICTPMG613-Assessment_Task 2/ICTPMG613_AssessmentTask_Manuel_S_Perez_E-ProjectManagementPlan.docx
@@ -2486,7 +2486,7 @@
           <w:noProof/>
         </w:rPr>
         <w:drawing>
-          <wp:anchor distT="0" distB="0" distL="114300" distR="114300" simplePos="0" relativeHeight="251658240" behindDoc="0" locked="0" layoutInCell="1" allowOverlap="1" wp14:anchorId="4CBBA3BA" wp14:editId="4D6C2469">
+          <wp:anchor distT="0" distB="0" distL="114300" distR="114300" simplePos="0" relativeHeight="251657216" behindDoc="0" locked="0" layoutInCell="1" allowOverlap="1" wp14:anchorId="4CBBA3BA" wp14:editId="4D6C2469">
             <wp:simplePos x="0" y="0"/>
             <wp:positionH relativeFrom="column">
               <wp:posOffset>-1270</wp:posOffset>
@@ -3740,6 +3740,26 @@
     </w:p>
     <w:p>
       <w:pPr>
+        <w:spacing w:after="0" w:line="240" w:lineRule="auto"/>
+        <w:rPr>
+          <w:rFonts w:ascii="Arial" w:eastAsia="Gulim" w:hAnsi="Arial" w:cs="Arial"/>
+          <w:b/>
+          <w:bCs/>
+          <w:color w:val="00667A"/>
+          <w:spacing w:val="20"/>
+          <w:sz w:val="24"/>
+          <w:szCs w:val="24"/>
+        </w:rPr>
+      </w:pPr>
+      <w:r>
+        <w:rPr>
+          <w:rFonts w:ascii="Arial" w:hAnsi="Arial"/>
+        </w:rPr>
+        <w:br w:type="page"/>
+      </w:r>
+    </w:p>
+    <w:p>
+      <w:pPr>
         <w:pStyle w:val="RTOWorksHeading3"/>
         <w:rPr>
           <w:rFonts w:ascii="Arial" w:hAnsi="Arial"/>
@@ -3749,27 +3769,1332 @@
         <w:rPr>
           <w:rFonts w:ascii="Arial" w:hAnsi="Arial"/>
         </w:rPr>
+        <w:lastRenderedPageBreak/>
         <w:t xml:space="preserve">Roles and responsibilities </w:t>
       </w:r>
     </w:p>
-    <w:p>
-      <w:pPr>
-        <w:pStyle w:val="RTOWorksBodyText"/>
-        <w:rPr>
-          <w:i/>
-          <w:iCs/>
-          <w:color w:val="000000" w:themeColor="text1"/>
-        </w:rPr>
-      </w:pPr>
-      <w:r>
-        <w:rPr>
-          <w:i/>
-          <w:iCs/>
-          <w:color w:val="000000" w:themeColor="text1"/>
-        </w:rPr>
-        <w:t>Identify the roles of the project team.</w:t>
-      </w:r>
-    </w:p>
+    <w:tbl>
+      <w:tblPr>
+        <w:tblStyle w:val="TableGrid"/>
+        <w:tblW w:w="9054" w:type="dxa"/>
+        <w:tblLayout w:type="fixed"/>
+        <w:tblLook w:val="04A0" w:firstRow="1" w:lastRow="0" w:firstColumn="1" w:lastColumn="0" w:noHBand="0" w:noVBand="1"/>
+      </w:tblPr>
+      <w:tblGrid>
+        <w:gridCol w:w="2344"/>
+        <w:gridCol w:w="3034"/>
+        <w:gridCol w:w="3676"/>
+      </w:tblGrid>
+      <w:tr>
+        <w:trPr>
+          <w:tblHeader/>
+        </w:trPr>
+        <w:tc>
+          <w:tcPr>
+            <w:tcW w:w="2344" w:type="dxa"/>
+            <w:tcBorders>
+              <w:top w:val="single" w:sz="4" w:space="0" w:color="DEEAF6"/>
+              <w:left w:val="single" w:sz="4" w:space="0" w:color="DEEAF6"/>
+              <w:bottom w:val="single" w:sz="4" w:space="0" w:color="DEEAF6"/>
+              <w:right w:val="single" w:sz="4" w:space="0" w:color="FFFFFF"/>
+            </w:tcBorders>
+            <w:shd w:val="clear" w:color="auto" w:fill="DEEAF6"/>
+          </w:tcPr>
+          <w:p>
+            <w:pPr>
+              <w:pStyle w:val="RTOWorksBodyText"/>
+              <w:rPr>
+                <w:b/>
+                <w:bCs/>
+                <w:lang w:val="en-AU"/>
+              </w:rPr>
+            </w:pPr>
+            <w:bookmarkStart w:id="4" w:name="_Hlk204264580"/>
+            <w:r>
+              <w:rPr>
+                <w:b/>
+                <w:bCs/>
+                <w:lang w:val="en-AU"/>
+              </w:rPr>
+              <w:t>Name</w:t>
+            </w:r>
+          </w:p>
+        </w:tc>
+        <w:tc>
+          <w:tcPr>
+            <w:tcW w:w="3034" w:type="dxa"/>
+            <w:tcBorders>
+              <w:top w:val="single" w:sz="4" w:space="0" w:color="DEEAF6"/>
+              <w:left w:val="single" w:sz="4" w:space="0" w:color="FFFFFF"/>
+              <w:bottom w:val="single" w:sz="4" w:space="0" w:color="DEEAF6"/>
+              <w:right w:val="single" w:sz="4" w:space="0" w:color="FFFFFF"/>
+            </w:tcBorders>
+            <w:shd w:val="clear" w:color="auto" w:fill="DEEAF6"/>
+          </w:tcPr>
+          <w:p>
+            <w:pPr>
+              <w:pStyle w:val="RTOWorksBodyText"/>
+              <w:rPr>
+                <w:b/>
+                <w:bCs/>
+                <w:lang w:val="en-AU"/>
+              </w:rPr>
+            </w:pPr>
+            <w:r>
+              <w:rPr>
+                <w:b/>
+                <w:bCs/>
+                <w:lang w:val="en-AU"/>
+              </w:rPr>
+              <w:t>Role</w:t>
+            </w:r>
+          </w:p>
+        </w:tc>
+        <w:tc>
+          <w:tcPr>
+            <w:tcW w:w="3676" w:type="dxa"/>
+            <w:tcBorders>
+              <w:top w:val="single" w:sz="4" w:space="0" w:color="DEEAF6"/>
+              <w:left w:val="single" w:sz="4" w:space="0" w:color="FFFFFF"/>
+              <w:bottom w:val="single" w:sz="4" w:space="0" w:color="DEEAF6"/>
+              <w:right w:val="single" w:sz="4" w:space="0" w:color="DEEAF6"/>
+            </w:tcBorders>
+            <w:shd w:val="clear" w:color="auto" w:fill="DEEAF6"/>
+          </w:tcPr>
+          <w:p>
+            <w:pPr>
+              <w:pStyle w:val="RTOWorksBodyText"/>
+              <w:rPr>
+                <w:b/>
+                <w:bCs/>
+                <w:lang w:val="en-AU"/>
+              </w:rPr>
+            </w:pPr>
+            <w:r>
+              <w:rPr>
+                <w:b/>
+                <w:bCs/>
+                <w:lang w:val="en-AU"/>
+              </w:rPr>
+              <w:t>Responsibilities</w:t>
+            </w:r>
+          </w:p>
+        </w:tc>
+      </w:tr>
+      <w:tr>
+        <w:tc>
+          <w:tcPr>
+            <w:tcW w:w="2344" w:type="dxa"/>
+            <w:tcBorders>
+              <w:top w:val="single" w:sz="4" w:space="0" w:color="DEEAF6"/>
+              <w:left w:val="single" w:sz="4" w:space="0" w:color="DEEAF6"/>
+              <w:bottom w:val="single" w:sz="4" w:space="0" w:color="DEEAF6"/>
+              <w:right w:val="single" w:sz="4" w:space="0" w:color="DEEAF6"/>
+            </w:tcBorders>
+          </w:tcPr>
+          <w:p>
+            <w:pPr>
+              <w:pStyle w:val="RTOWorksBodyText"/>
+              <w:rPr>
+                <w:lang w:val="en-AU"/>
+              </w:rPr>
+            </w:pPr>
+            <w:r>
+              <w:rPr>
+                <w:lang w:val="en-AU"/>
+              </w:rPr>
+              <w:t>Manuel Sergio Perez E</w:t>
+            </w:r>
+          </w:p>
+        </w:tc>
+        <w:tc>
+          <w:tcPr>
+            <w:tcW w:w="3034" w:type="dxa"/>
+            <w:tcBorders>
+              <w:top w:val="single" w:sz="4" w:space="0" w:color="DEEAF6"/>
+              <w:left w:val="single" w:sz="4" w:space="0" w:color="DEEAF6"/>
+              <w:bottom w:val="single" w:sz="4" w:space="0" w:color="DEEAF6"/>
+              <w:right w:val="single" w:sz="4" w:space="0" w:color="DEEAF6"/>
+            </w:tcBorders>
+          </w:tcPr>
+          <w:p>
+            <w:pPr>
+              <w:pStyle w:val="RTOWorksBodyText"/>
+              <w:rPr>
+                <w:lang w:val="en-AU"/>
+              </w:rPr>
+            </w:pPr>
+            <w:r>
+              <w:rPr>
+                <w:lang w:val="en-AU"/>
+              </w:rPr>
+              <w:t>Senior IT Project Manager</w:t>
+            </w:r>
+          </w:p>
+        </w:tc>
+        <w:tc>
+          <w:tcPr>
+            <w:tcW w:w="3676" w:type="dxa"/>
+            <w:tcBorders>
+              <w:top w:val="single" w:sz="4" w:space="0" w:color="DEEAF6"/>
+              <w:left w:val="single" w:sz="4" w:space="0" w:color="DEEAF6"/>
+              <w:bottom w:val="single" w:sz="4" w:space="0" w:color="DEEAF6"/>
+              <w:right w:val="single" w:sz="4" w:space="0" w:color="DEEAF6"/>
+            </w:tcBorders>
+          </w:tcPr>
+          <w:p>
+            <w:pPr>
+              <w:pStyle w:val="RTOWorksBullet1"/>
+              <w:rPr>
+                <w:lang w:val="en-AU"/>
+              </w:rPr>
+            </w:pPr>
+            <w:r>
+              <w:rPr>
+                <w:lang w:val="en-AU"/>
+              </w:rPr>
+              <w:t>Develop and manage the project</w:t>
+            </w:r>
+          </w:p>
+          <w:p>
+            <w:pPr>
+              <w:pStyle w:val="RTOWorksBullet1"/>
+              <w:rPr>
+                <w:lang w:val="en-AU"/>
+              </w:rPr>
+            </w:pPr>
+            <w:r>
+              <w:rPr>
+                <w:lang w:val="en-AU"/>
+              </w:rPr>
+              <w:t>Liaise with CEO and Operations Manager of Boutique Build Australia</w:t>
+            </w:r>
+          </w:p>
+          <w:p>
+            <w:pPr>
+              <w:pStyle w:val="RTOWorksBullet1"/>
+              <w:rPr>
+                <w:lang w:val="en-AU"/>
+              </w:rPr>
+            </w:pPr>
+            <w:r>
+              <w:rPr>
+                <w:lang w:val="en-AU"/>
+              </w:rPr>
+              <w:t>Monitor project progress</w:t>
+            </w:r>
+          </w:p>
+          <w:p>
+            <w:pPr>
+              <w:pStyle w:val="RTOWorksBullet1"/>
+              <w:rPr>
+                <w:lang w:val="en-AU"/>
+              </w:rPr>
+            </w:pPr>
+            <w:r>
+              <w:rPr>
+                <w:lang w:val="en-AU"/>
+              </w:rPr>
+              <w:t xml:space="preserve">Performance </w:t>
+            </w:r>
+            <w:proofErr w:type="gramStart"/>
+            <w:r>
+              <w:rPr>
+                <w:lang w:val="en-AU"/>
+              </w:rPr>
+              <w:t>manage</w:t>
+            </w:r>
+            <w:proofErr w:type="gramEnd"/>
+            <w:r>
+              <w:rPr>
+                <w:lang w:val="en-AU"/>
+              </w:rPr>
+              <w:t xml:space="preserve"> the team</w:t>
+            </w:r>
+          </w:p>
+        </w:tc>
+      </w:tr>
+      <w:tr>
+        <w:tc>
+          <w:tcPr>
+            <w:tcW w:w="2344" w:type="dxa"/>
+            <w:tcBorders>
+              <w:top w:val="single" w:sz="4" w:space="0" w:color="DEEAF6"/>
+              <w:left w:val="single" w:sz="4" w:space="0" w:color="DEEAF6"/>
+              <w:bottom w:val="single" w:sz="4" w:space="0" w:color="DEEAF6"/>
+              <w:right w:val="single" w:sz="4" w:space="0" w:color="DEEAF6"/>
+            </w:tcBorders>
+            <w:shd w:val="clear" w:color="auto" w:fill="auto"/>
+          </w:tcPr>
+          <w:p>
+            <w:pPr>
+              <w:pStyle w:val="RTOWorksBodyText"/>
+              <w:rPr>
+                <w:lang w:val="en-AU"/>
+              </w:rPr>
+            </w:pPr>
+            <w:r>
+              <w:rPr>
+                <w:lang w:val="en-AU"/>
+              </w:rPr>
+              <w:t>Richard Kuoch</w:t>
+            </w:r>
+          </w:p>
+        </w:tc>
+        <w:tc>
+          <w:tcPr>
+            <w:tcW w:w="3034" w:type="dxa"/>
+            <w:tcBorders>
+              <w:top w:val="single" w:sz="4" w:space="0" w:color="DEEAF6"/>
+              <w:left w:val="single" w:sz="4" w:space="0" w:color="DEEAF6"/>
+              <w:bottom w:val="single" w:sz="4" w:space="0" w:color="DEEAF6"/>
+              <w:right w:val="single" w:sz="4" w:space="0" w:color="DEEAF6"/>
+            </w:tcBorders>
+            <w:shd w:val="clear" w:color="auto" w:fill="auto"/>
+          </w:tcPr>
+          <w:p>
+            <w:pPr>
+              <w:pStyle w:val="RTOWorksBodyText"/>
+              <w:rPr>
+                <w:lang w:val="en-AU"/>
+              </w:rPr>
+            </w:pPr>
+            <w:r>
+              <w:rPr>
+                <w:lang w:val="en-AU"/>
+              </w:rPr>
+              <w:t>Project Oversight Mentor</w:t>
+            </w:r>
+          </w:p>
+        </w:tc>
+        <w:tc>
+          <w:tcPr>
+            <w:tcW w:w="3676" w:type="dxa"/>
+            <w:tcBorders>
+              <w:top w:val="single" w:sz="4" w:space="0" w:color="DEEAF6"/>
+              <w:left w:val="single" w:sz="4" w:space="0" w:color="DEEAF6"/>
+              <w:bottom w:val="single" w:sz="4" w:space="0" w:color="DEEAF6"/>
+              <w:right w:val="single" w:sz="4" w:space="0" w:color="DEEAF6"/>
+            </w:tcBorders>
+            <w:shd w:val="clear" w:color="auto" w:fill="auto"/>
+          </w:tcPr>
+          <w:p>
+            <w:pPr>
+              <w:pStyle w:val="RTOWorksBullet1"/>
+              <w:rPr>
+                <w:lang w:val="en-AU"/>
+              </w:rPr>
+            </w:pPr>
+            <w:r>
+              <w:rPr>
+                <w:lang w:val="en-AU"/>
+              </w:rPr>
+              <w:t>General review</w:t>
+            </w:r>
+          </w:p>
+        </w:tc>
+      </w:tr>
+      <w:tr>
+        <w:tc>
+          <w:tcPr>
+            <w:tcW w:w="2344" w:type="dxa"/>
+            <w:tcBorders>
+              <w:top w:val="single" w:sz="4" w:space="0" w:color="DEEAF6"/>
+              <w:left w:val="single" w:sz="4" w:space="0" w:color="DEEAF6"/>
+              <w:bottom w:val="single" w:sz="4" w:space="0" w:color="DEEAF6"/>
+              <w:right w:val="single" w:sz="4" w:space="0" w:color="DEEAF6"/>
+            </w:tcBorders>
+          </w:tcPr>
+          <w:p>
+            <w:pPr>
+              <w:pStyle w:val="RTOWorksBodyText"/>
+              <w:rPr>
+                <w:lang w:val="en-AU"/>
+              </w:rPr>
+            </w:pPr>
+            <w:r>
+              <w:rPr>
+                <w:lang w:val="en-AU"/>
+              </w:rPr>
+              <w:t>Roland Morris</w:t>
+            </w:r>
+          </w:p>
+        </w:tc>
+        <w:tc>
+          <w:tcPr>
+            <w:tcW w:w="3034" w:type="dxa"/>
+            <w:tcBorders>
+              <w:top w:val="single" w:sz="4" w:space="0" w:color="DEEAF6"/>
+              <w:left w:val="single" w:sz="4" w:space="0" w:color="DEEAF6"/>
+              <w:bottom w:val="single" w:sz="4" w:space="0" w:color="DEEAF6"/>
+              <w:right w:val="single" w:sz="4" w:space="0" w:color="DEEAF6"/>
+            </w:tcBorders>
+          </w:tcPr>
+          <w:p>
+            <w:pPr>
+              <w:pStyle w:val="RTOWorksBodyText"/>
+              <w:rPr>
+                <w:lang w:val="en-AU"/>
+              </w:rPr>
+            </w:pPr>
+            <w:r>
+              <w:rPr>
+                <w:lang w:val="en-AU"/>
+              </w:rPr>
+              <w:t>Assistant Project Manager</w:t>
+            </w:r>
+          </w:p>
+          <w:p>
+            <w:pPr>
+              <w:pStyle w:val="RTOWorksBodyText"/>
+              <w:rPr>
+                <w:lang w:val="en-AU"/>
+              </w:rPr>
+            </w:pPr>
+          </w:p>
+        </w:tc>
+        <w:tc>
+          <w:tcPr>
+            <w:tcW w:w="3676" w:type="dxa"/>
+            <w:tcBorders>
+              <w:top w:val="single" w:sz="4" w:space="0" w:color="DEEAF6"/>
+              <w:left w:val="single" w:sz="4" w:space="0" w:color="DEEAF6"/>
+              <w:bottom w:val="single" w:sz="4" w:space="0" w:color="DEEAF6"/>
+              <w:right w:val="single" w:sz="4" w:space="0" w:color="DEEAF6"/>
+            </w:tcBorders>
+          </w:tcPr>
+          <w:p>
+            <w:pPr>
+              <w:pStyle w:val="RTOWorksBullet1"/>
+              <w:rPr>
+                <w:lang w:val="en-AU"/>
+              </w:rPr>
+            </w:pPr>
+            <w:r>
+              <w:rPr>
+                <w:lang w:val="en-AU"/>
+              </w:rPr>
+              <w:t>Provide information from project manager to the team</w:t>
+            </w:r>
+          </w:p>
+          <w:p>
+            <w:pPr>
+              <w:pStyle w:val="RTOWorksBullet1"/>
+              <w:rPr>
+                <w:lang w:val="en-AU"/>
+              </w:rPr>
+            </w:pPr>
+            <w:r>
+              <w:rPr>
+                <w:lang w:val="en-AU"/>
+              </w:rPr>
+              <w:t>Keep team focused during meetings</w:t>
+            </w:r>
+          </w:p>
+          <w:p>
+            <w:pPr>
+              <w:pStyle w:val="RTOWorksBullet1"/>
+              <w:rPr>
+                <w:lang w:val="en-AU"/>
+              </w:rPr>
+            </w:pPr>
+            <w:r>
+              <w:rPr>
+                <w:lang w:val="en-AU"/>
+              </w:rPr>
+              <w:t>Ensures project schedule is being met</w:t>
+            </w:r>
+          </w:p>
+          <w:p>
+            <w:pPr>
+              <w:pStyle w:val="RTOWorksBullet1"/>
+              <w:rPr>
+                <w:lang w:val="en-AU"/>
+              </w:rPr>
+            </w:pPr>
+            <w:r>
+              <w:rPr>
+                <w:lang w:val="en-AU"/>
+              </w:rPr>
+              <w:t>Refers to project manager where difficulties are encountered</w:t>
+            </w:r>
+          </w:p>
+        </w:tc>
+      </w:tr>
+      <w:tr>
+        <w:tc>
+          <w:tcPr>
+            <w:tcW w:w="2344" w:type="dxa"/>
+            <w:tcBorders>
+              <w:top w:val="single" w:sz="4" w:space="0" w:color="DEEAF6"/>
+              <w:left w:val="single" w:sz="4" w:space="0" w:color="DEEAF6"/>
+              <w:bottom w:val="single" w:sz="4" w:space="0" w:color="DEEAF6"/>
+              <w:right w:val="single" w:sz="4" w:space="0" w:color="DEEAF6"/>
+            </w:tcBorders>
+          </w:tcPr>
+          <w:p>
+            <w:pPr>
+              <w:pStyle w:val="RTOWorksBodyText"/>
+              <w:rPr>
+                <w:lang w:val="en-AU"/>
+              </w:rPr>
+            </w:pPr>
+            <w:r>
+              <w:rPr>
+                <w:lang w:val="en-AU"/>
+              </w:rPr>
+              <w:t>Zakary Pineda</w:t>
+            </w:r>
+          </w:p>
+        </w:tc>
+        <w:tc>
+          <w:tcPr>
+            <w:tcW w:w="3034" w:type="dxa"/>
+            <w:tcBorders>
+              <w:top w:val="single" w:sz="4" w:space="0" w:color="DEEAF6"/>
+              <w:left w:val="single" w:sz="4" w:space="0" w:color="DEEAF6"/>
+              <w:bottom w:val="single" w:sz="4" w:space="0" w:color="DEEAF6"/>
+              <w:right w:val="single" w:sz="4" w:space="0" w:color="DEEAF6"/>
+            </w:tcBorders>
+          </w:tcPr>
+          <w:p>
+            <w:pPr>
+              <w:pStyle w:val="RTOWorksBodyText"/>
+              <w:rPr>
+                <w:lang w:val="en-AU"/>
+              </w:rPr>
+            </w:pPr>
+            <w:r>
+              <w:rPr>
+                <w:lang w:val="en-AU"/>
+              </w:rPr>
+              <w:t>Hardware Specialist</w:t>
+            </w:r>
+          </w:p>
+        </w:tc>
+        <w:tc>
+          <w:tcPr>
+            <w:tcW w:w="3676" w:type="dxa"/>
+            <w:tcBorders>
+              <w:top w:val="single" w:sz="4" w:space="0" w:color="DEEAF6"/>
+              <w:left w:val="single" w:sz="4" w:space="0" w:color="DEEAF6"/>
+              <w:bottom w:val="single" w:sz="4" w:space="0" w:color="DEEAF6"/>
+              <w:right w:val="single" w:sz="4" w:space="0" w:color="DEEAF6"/>
+            </w:tcBorders>
+          </w:tcPr>
+          <w:p>
+            <w:pPr>
+              <w:pStyle w:val="RTOWorksBullet1"/>
+              <w:rPr>
+                <w:lang w:val="en-AU"/>
+              </w:rPr>
+            </w:pPr>
+            <w:r>
+              <w:rPr>
+                <w:lang w:val="en-AU"/>
+              </w:rPr>
+              <w:t>Order and acquire hardware as per project resources requirements</w:t>
+            </w:r>
+          </w:p>
+          <w:p>
+            <w:pPr>
+              <w:pStyle w:val="RTOWorksBullet1"/>
+              <w:rPr>
+                <w:lang w:val="en-AU"/>
+              </w:rPr>
+            </w:pPr>
+            <w:r>
+              <w:rPr>
+                <w:lang w:val="en-AU"/>
+              </w:rPr>
+              <w:t>Configures hardware to specifications</w:t>
+            </w:r>
+          </w:p>
+          <w:p>
+            <w:pPr>
+              <w:pStyle w:val="RTOWorksBullet1"/>
+              <w:rPr>
+                <w:lang w:val="en-AU"/>
+              </w:rPr>
+            </w:pPr>
+            <w:r>
+              <w:rPr>
+                <w:lang w:val="en-AU"/>
+              </w:rPr>
+              <w:t>Installs hardware</w:t>
+            </w:r>
+          </w:p>
+          <w:p>
+            <w:pPr>
+              <w:pStyle w:val="RTOWorksBullet1"/>
+              <w:rPr>
+                <w:lang w:val="en-AU"/>
+              </w:rPr>
+            </w:pPr>
+            <w:r>
+              <w:rPr>
+                <w:lang w:val="en-AU"/>
+              </w:rPr>
+              <w:t>Tests hardware</w:t>
+            </w:r>
+          </w:p>
+          <w:p>
+            <w:pPr>
+              <w:pStyle w:val="RTOWorksBullet1"/>
+              <w:rPr>
+                <w:lang w:val="en-AU"/>
+              </w:rPr>
+            </w:pPr>
+            <w:r>
+              <w:rPr>
+                <w:lang w:val="en-AU"/>
+              </w:rPr>
+              <w:t>Refers to Assistant Project Manager</w:t>
+            </w:r>
+          </w:p>
+        </w:tc>
+      </w:tr>
+      <w:tr>
+        <w:tc>
+          <w:tcPr>
+            <w:tcW w:w="2344" w:type="dxa"/>
+            <w:tcBorders>
+              <w:top w:val="single" w:sz="4" w:space="0" w:color="DEEAF6"/>
+              <w:left w:val="single" w:sz="4" w:space="0" w:color="DEEAF6"/>
+              <w:bottom w:val="single" w:sz="4" w:space="0" w:color="DEEAF6"/>
+              <w:right w:val="single" w:sz="4" w:space="0" w:color="DEEAF6"/>
+            </w:tcBorders>
+          </w:tcPr>
+          <w:p>
+            <w:pPr>
+              <w:pStyle w:val="RTOWorksBodyText"/>
+              <w:rPr>
+                <w:lang w:val="en-AU"/>
+              </w:rPr>
+            </w:pPr>
+            <w:r>
+              <w:rPr>
+                <w:lang w:val="en-AU"/>
+              </w:rPr>
+              <w:t>Dani Chen</w:t>
+            </w:r>
+          </w:p>
+        </w:tc>
+        <w:tc>
+          <w:tcPr>
+            <w:tcW w:w="3034" w:type="dxa"/>
+            <w:tcBorders>
+              <w:top w:val="single" w:sz="4" w:space="0" w:color="DEEAF6"/>
+              <w:left w:val="single" w:sz="4" w:space="0" w:color="DEEAF6"/>
+              <w:bottom w:val="single" w:sz="4" w:space="0" w:color="DEEAF6"/>
+              <w:right w:val="single" w:sz="4" w:space="0" w:color="DEEAF6"/>
+            </w:tcBorders>
+          </w:tcPr>
+          <w:p>
+            <w:pPr>
+              <w:pStyle w:val="RTOWorksBodyText"/>
+              <w:rPr>
+                <w:lang w:val="en-AU"/>
+              </w:rPr>
+            </w:pPr>
+            <w:r>
+              <w:rPr>
+                <w:lang w:val="en-AU"/>
+              </w:rPr>
+              <w:t>Software Specialist</w:t>
+            </w:r>
+          </w:p>
+        </w:tc>
+        <w:tc>
+          <w:tcPr>
+            <w:tcW w:w="3676" w:type="dxa"/>
+            <w:tcBorders>
+              <w:top w:val="single" w:sz="4" w:space="0" w:color="DEEAF6"/>
+              <w:left w:val="single" w:sz="4" w:space="0" w:color="DEEAF6"/>
+              <w:bottom w:val="single" w:sz="4" w:space="0" w:color="DEEAF6"/>
+              <w:right w:val="single" w:sz="4" w:space="0" w:color="DEEAF6"/>
+            </w:tcBorders>
+          </w:tcPr>
+          <w:p>
+            <w:pPr>
+              <w:pStyle w:val="RTOWorksBullet1"/>
+              <w:rPr>
+                <w:lang w:val="en-AU"/>
+              </w:rPr>
+            </w:pPr>
+            <w:r>
+              <w:rPr>
+                <w:lang w:val="en-AU"/>
+              </w:rPr>
+              <w:t>Order and acquire software as per project resources requirements</w:t>
+            </w:r>
+          </w:p>
+          <w:p>
+            <w:pPr>
+              <w:pStyle w:val="RTOWorksBullet1"/>
+              <w:rPr>
+                <w:lang w:val="en-AU"/>
+              </w:rPr>
+            </w:pPr>
+            <w:r>
+              <w:rPr>
+                <w:lang w:val="en-AU"/>
+              </w:rPr>
+              <w:t>Installs software</w:t>
+            </w:r>
+          </w:p>
+          <w:p>
+            <w:pPr>
+              <w:pStyle w:val="RTOWorksBullet1"/>
+              <w:rPr>
+                <w:lang w:val="en-AU"/>
+              </w:rPr>
+            </w:pPr>
+            <w:r>
+              <w:rPr>
+                <w:lang w:val="en-AU"/>
+              </w:rPr>
+              <w:t>Sets up user accounts</w:t>
+            </w:r>
+          </w:p>
+          <w:p>
+            <w:pPr>
+              <w:pStyle w:val="RTOWorksBullet1"/>
+              <w:rPr>
+                <w:lang w:val="en-AU"/>
+              </w:rPr>
+            </w:pPr>
+            <w:r>
+              <w:rPr>
+                <w:lang w:val="en-AU"/>
+              </w:rPr>
+              <w:t>Configures software</w:t>
+            </w:r>
+          </w:p>
+          <w:p>
+            <w:pPr>
+              <w:pStyle w:val="RTOWorksBullet1"/>
+              <w:rPr>
+                <w:lang w:val="en-AU"/>
+              </w:rPr>
+            </w:pPr>
+            <w:r>
+              <w:rPr>
+                <w:lang w:val="en-AU"/>
+              </w:rPr>
+              <w:t>Tests software</w:t>
+            </w:r>
+          </w:p>
+          <w:p>
+            <w:pPr>
+              <w:pStyle w:val="RTOWorksBullet1"/>
+              <w:rPr>
+                <w:lang w:val="en-AU"/>
+              </w:rPr>
+            </w:pPr>
+            <w:r>
+              <w:rPr>
+                <w:lang w:val="en-AU"/>
+              </w:rPr>
+              <w:t>Refers to Assistant Project Manager</w:t>
+            </w:r>
+          </w:p>
+          <w:p>
+            <w:pPr>
+              <w:pStyle w:val="RTOWorksBullet1"/>
+              <w:rPr>
+                <w:lang w:val="en-AU"/>
+              </w:rPr>
+            </w:pPr>
+            <w:r>
+              <w:rPr>
+                <w:lang w:val="en-AU"/>
+              </w:rPr>
+              <w:t xml:space="preserve">Designs and builds website as </w:t>
+            </w:r>
+            <w:r>
+              <w:rPr>
+                <w:lang w:val="en-AU"/>
+              </w:rPr>
+              <w:lastRenderedPageBreak/>
+              <w:t>per WBS</w:t>
+            </w:r>
+          </w:p>
+          <w:p>
+            <w:pPr>
+              <w:pStyle w:val="RTOWorksBullet1"/>
+              <w:rPr>
+                <w:lang w:val="en-AU"/>
+              </w:rPr>
+            </w:pPr>
+            <w:r>
+              <w:rPr>
+                <w:lang w:val="en-AU"/>
+              </w:rPr>
+              <w:t>Refers to Assistant Project Manager</w:t>
+            </w:r>
+          </w:p>
+        </w:tc>
+      </w:tr>
+      <w:tr>
+        <w:tc>
+          <w:tcPr>
+            <w:tcW w:w="2344" w:type="dxa"/>
+            <w:tcBorders>
+              <w:top w:val="single" w:sz="4" w:space="0" w:color="DEEAF6"/>
+              <w:left w:val="single" w:sz="4" w:space="0" w:color="DEEAF6"/>
+              <w:bottom w:val="single" w:sz="4" w:space="0" w:color="DEEAF6"/>
+              <w:right w:val="single" w:sz="4" w:space="0" w:color="DEEAF6"/>
+            </w:tcBorders>
+          </w:tcPr>
+          <w:p>
+            <w:pPr>
+              <w:pStyle w:val="RTOWorksBodyText"/>
+            </w:pPr>
+            <w:r>
+              <w:rPr>
+                <w:lang w:val="en-AU"/>
+              </w:rPr>
+              <w:lastRenderedPageBreak/>
+              <w:t>Ben Nguyen</w:t>
+            </w:r>
+          </w:p>
+        </w:tc>
+        <w:tc>
+          <w:tcPr>
+            <w:tcW w:w="3034" w:type="dxa"/>
+            <w:tcBorders>
+              <w:top w:val="single" w:sz="4" w:space="0" w:color="DEEAF6"/>
+              <w:left w:val="single" w:sz="4" w:space="0" w:color="DEEAF6"/>
+              <w:bottom w:val="single" w:sz="4" w:space="0" w:color="DEEAF6"/>
+              <w:right w:val="single" w:sz="4" w:space="0" w:color="DEEAF6"/>
+            </w:tcBorders>
+          </w:tcPr>
+          <w:p>
+            <w:pPr>
+              <w:pStyle w:val="RTOWorksBodyText"/>
+            </w:pPr>
+            <w:r>
+              <w:rPr>
+                <w:lang w:val="en-AU"/>
+              </w:rPr>
+              <w:t>Project Assistant</w:t>
+            </w:r>
+          </w:p>
+        </w:tc>
+        <w:tc>
+          <w:tcPr>
+            <w:tcW w:w="3676" w:type="dxa"/>
+            <w:tcBorders>
+              <w:top w:val="single" w:sz="4" w:space="0" w:color="DEEAF6"/>
+              <w:left w:val="single" w:sz="4" w:space="0" w:color="DEEAF6"/>
+              <w:bottom w:val="single" w:sz="4" w:space="0" w:color="DEEAF6"/>
+              <w:right w:val="single" w:sz="4" w:space="0" w:color="DEEAF6"/>
+            </w:tcBorders>
+          </w:tcPr>
+          <w:p>
+            <w:pPr>
+              <w:pStyle w:val="RTOWorksBullet1"/>
+              <w:spacing w:line="276" w:lineRule="auto"/>
+              <w:rPr>
+                <w:lang w:val="en-AU"/>
+              </w:rPr>
+            </w:pPr>
+            <w:r>
+              <w:rPr>
+                <w:lang w:val="en-AU"/>
+              </w:rPr>
+              <w:t>Provide information from project manager to the team</w:t>
+            </w:r>
+            <w:r>
+              <w:rPr>
+                <w:lang w:val="en-AU"/>
+              </w:rPr>
+              <w:t xml:space="preserve"> about web-design</w:t>
+            </w:r>
+          </w:p>
+          <w:p>
+            <w:pPr>
+              <w:pStyle w:val="RTOWorksBullet1"/>
+              <w:spacing w:line="276" w:lineRule="auto"/>
+              <w:rPr>
+                <w:lang w:val="en-AU"/>
+              </w:rPr>
+            </w:pPr>
+            <w:r>
+              <w:rPr>
+                <w:lang w:val="en-AU"/>
+              </w:rPr>
+              <w:t xml:space="preserve">Keep </w:t>
+            </w:r>
+            <w:r>
+              <w:rPr>
+                <w:lang w:val="en-AU"/>
+              </w:rPr>
+              <w:t xml:space="preserve">web-design </w:t>
+            </w:r>
+            <w:r>
+              <w:rPr>
+                <w:lang w:val="en-AU"/>
+              </w:rPr>
+              <w:t>team focused during meetings</w:t>
+            </w:r>
+          </w:p>
+          <w:p>
+            <w:pPr>
+              <w:pStyle w:val="RTOWorksBullet1"/>
+              <w:spacing w:line="276" w:lineRule="auto"/>
+              <w:rPr>
+                <w:lang w:val="en-AU"/>
+              </w:rPr>
+            </w:pPr>
+            <w:r>
+              <w:rPr>
+                <w:lang w:val="en-AU"/>
+              </w:rPr>
+              <w:t xml:space="preserve">Ensures </w:t>
+            </w:r>
+            <w:r>
+              <w:rPr>
+                <w:lang w:val="en-AU"/>
+              </w:rPr>
+              <w:t xml:space="preserve">web-design </w:t>
+            </w:r>
+            <w:r>
+              <w:rPr>
+                <w:lang w:val="en-AU"/>
+              </w:rPr>
+              <w:t>project</w:t>
+            </w:r>
+            <w:r>
+              <w:rPr>
+                <w:lang w:val="en-AU"/>
+              </w:rPr>
+              <w:t xml:space="preserve"> </w:t>
+            </w:r>
+            <w:r>
+              <w:rPr>
+                <w:lang w:val="en-AU"/>
+              </w:rPr>
+              <w:t>schedule is being met</w:t>
+            </w:r>
+          </w:p>
+          <w:p>
+            <w:pPr>
+              <w:pStyle w:val="RTOWorksBullet1"/>
+            </w:pPr>
+            <w:r>
+              <w:rPr>
+                <w:lang w:val="en-AU"/>
+              </w:rPr>
+              <w:t>Refers to project manager where difficulties are encountered</w:t>
+            </w:r>
+          </w:p>
+        </w:tc>
+      </w:tr>
+      <w:tr>
+        <w:tc>
+          <w:tcPr>
+            <w:tcW w:w="2344" w:type="dxa"/>
+            <w:tcBorders>
+              <w:top w:val="single" w:sz="4" w:space="0" w:color="DEEAF6"/>
+              <w:left w:val="single" w:sz="4" w:space="0" w:color="DEEAF6"/>
+              <w:bottom w:val="single" w:sz="4" w:space="0" w:color="DEEAF6"/>
+              <w:right w:val="single" w:sz="4" w:space="0" w:color="DEEAF6"/>
+            </w:tcBorders>
+            <w:shd w:val="clear" w:color="auto" w:fill="auto"/>
+          </w:tcPr>
+          <w:p>
+            <w:pPr>
+              <w:pStyle w:val="RTOWorksBodyText"/>
+              <w:rPr>
+                <w:lang w:val="en-AU"/>
+              </w:rPr>
+            </w:pPr>
+            <w:r>
+              <w:rPr>
+                <w:lang w:val="en-AU"/>
+              </w:rPr>
+              <w:t>Judith Lee</w:t>
+            </w:r>
+          </w:p>
+        </w:tc>
+        <w:tc>
+          <w:tcPr>
+            <w:tcW w:w="3034" w:type="dxa"/>
+            <w:tcBorders>
+              <w:top w:val="single" w:sz="4" w:space="0" w:color="DEEAF6"/>
+              <w:left w:val="single" w:sz="4" w:space="0" w:color="DEEAF6"/>
+              <w:bottom w:val="single" w:sz="4" w:space="0" w:color="DEEAF6"/>
+              <w:right w:val="single" w:sz="4" w:space="0" w:color="DEEAF6"/>
+            </w:tcBorders>
+            <w:shd w:val="clear" w:color="auto" w:fill="auto"/>
+          </w:tcPr>
+          <w:p>
+            <w:pPr>
+              <w:pStyle w:val="RTOWorksBodyText"/>
+              <w:rPr>
+                <w:lang w:val="en-AU"/>
+              </w:rPr>
+            </w:pPr>
+            <w:r>
+              <w:rPr>
+                <w:lang w:val="en-AU"/>
+              </w:rPr>
+              <w:t>Project Sponsor</w:t>
+            </w:r>
+          </w:p>
+        </w:tc>
+        <w:tc>
+          <w:tcPr>
+            <w:tcW w:w="3676" w:type="dxa"/>
+            <w:tcBorders>
+              <w:top w:val="single" w:sz="4" w:space="0" w:color="DEEAF6"/>
+              <w:left w:val="single" w:sz="4" w:space="0" w:color="DEEAF6"/>
+              <w:bottom w:val="single" w:sz="4" w:space="0" w:color="DEEAF6"/>
+              <w:right w:val="single" w:sz="4" w:space="0" w:color="DEEAF6"/>
+            </w:tcBorders>
+            <w:shd w:val="clear" w:color="auto" w:fill="auto"/>
+          </w:tcPr>
+          <w:p>
+            <w:pPr>
+              <w:pStyle w:val="RTOWorksBullet1"/>
+              <w:rPr>
+                <w:lang w:val="en-AU"/>
+              </w:rPr>
+            </w:pPr>
+            <w:r>
+              <w:rPr>
+                <w:lang w:val="en-AU"/>
+              </w:rPr>
+              <w:t>Provide funding and final approval of the project</w:t>
+            </w:r>
+          </w:p>
+          <w:p>
+            <w:pPr>
+              <w:pStyle w:val="RTOWorksBullet1"/>
+              <w:rPr>
+                <w:lang w:val="en-AU"/>
+              </w:rPr>
+            </w:pPr>
+            <w:r>
+              <w:rPr>
+                <w:lang w:val="en-AU"/>
+              </w:rPr>
+              <w:t>Define the vision and strategic objectives</w:t>
+            </w:r>
+          </w:p>
+          <w:p>
+            <w:pPr>
+              <w:pStyle w:val="RTOWorksBullet1"/>
+              <w:rPr>
+                <w:lang w:val="en-AU"/>
+              </w:rPr>
+            </w:pPr>
+            <w:r>
+              <w:rPr>
+                <w:lang w:val="en-AU"/>
+              </w:rPr>
+              <w:t>Authorise key decisions</w:t>
+            </w:r>
+          </w:p>
+          <w:p>
+            <w:pPr>
+              <w:pStyle w:val="RTOWorksBullet1"/>
+              <w:rPr>
+                <w:lang w:val="en-AU"/>
+              </w:rPr>
+            </w:pPr>
+            <w:r>
+              <w:rPr>
+                <w:lang w:val="en-AU"/>
+              </w:rPr>
+              <w:t>Ensure project alignment with business objectives</w:t>
+            </w:r>
+          </w:p>
+          <w:p>
+            <w:pPr>
+              <w:pStyle w:val="RTOWorksBullet1"/>
+              <w:rPr>
+                <w:lang w:val="en-AU"/>
+              </w:rPr>
+            </w:pPr>
+            <w:r>
+              <w:rPr>
+                <w:lang w:val="en-AU"/>
+              </w:rPr>
+              <w:t>Approve final project delivery</w:t>
+            </w:r>
+          </w:p>
+        </w:tc>
+      </w:tr>
+      <w:tr>
+        <w:tc>
+          <w:tcPr>
+            <w:tcW w:w="2344" w:type="dxa"/>
+            <w:tcBorders>
+              <w:top w:val="single" w:sz="4" w:space="0" w:color="DEEAF6"/>
+              <w:left w:val="single" w:sz="4" w:space="0" w:color="DEEAF6"/>
+              <w:bottom w:val="single" w:sz="4" w:space="0" w:color="DEEAF6"/>
+              <w:right w:val="single" w:sz="4" w:space="0" w:color="DEEAF6"/>
+            </w:tcBorders>
+            <w:shd w:val="clear" w:color="auto" w:fill="auto"/>
+          </w:tcPr>
+          <w:p>
+            <w:pPr>
+              <w:pStyle w:val="RTOWorksBodyText"/>
+              <w:rPr>
+                <w:lang w:val="en-AU"/>
+              </w:rPr>
+            </w:pPr>
+            <w:r>
+              <w:rPr>
+                <w:lang w:val="en-AU"/>
+              </w:rPr>
+              <w:t>Ishtar Kahn</w:t>
+            </w:r>
+          </w:p>
+        </w:tc>
+        <w:tc>
+          <w:tcPr>
+            <w:tcW w:w="3034" w:type="dxa"/>
+            <w:tcBorders>
+              <w:top w:val="single" w:sz="4" w:space="0" w:color="DEEAF6"/>
+              <w:left w:val="single" w:sz="4" w:space="0" w:color="DEEAF6"/>
+              <w:bottom w:val="single" w:sz="4" w:space="0" w:color="DEEAF6"/>
+              <w:right w:val="single" w:sz="4" w:space="0" w:color="DEEAF6"/>
+            </w:tcBorders>
+            <w:shd w:val="clear" w:color="auto" w:fill="auto"/>
+          </w:tcPr>
+          <w:p>
+            <w:pPr>
+              <w:pStyle w:val="RTOWorksBodyText"/>
+              <w:rPr>
+                <w:lang w:val="en-AU"/>
+              </w:rPr>
+            </w:pPr>
+            <w:r>
+              <w:rPr>
+                <w:lang w:val="en-AU"/>
+              </w:rPr>
+              <w:t>Business Owner</w:t>
+            </w:r>
+          </w:p>
+        </w:tc>
+        <w:tc>
+          <w:tcPr>
+            <w:tcW w:w="3676" w:type="dxa"/>
+            <w:tcBorders>
+              <w:top w:val="single" w:sz="4" w:space="0" w:color="DEEAF6"/>
+              <w:left w:val="single" w:sz="4" w:space="0" w:color="DEEAF6"/>
+              <w:bottom w:val="single" w:sz="4" w:space="0" w:color="DEEAF6"/>
+              <w:right w:val="single" w:sz="4" w:space="0" w:color="DEEAF6"/>
+            </w:tcBorders>
+            <w:shd w:val="clear" w:color="auto" w:fill="auto"/>
+          </w:tcPr>
+          <w:p>
+            <w:pPr>
+              <w:pStyle w:val="RTOWorksBullet1"/>
+              <w:rPr>
+                <w:lang w:val="en-AU"/>
+              </w:rPr>
+            </w:pPr>
+            <w:r>
+              <w:rPr>
+                <w:lang w:val="en-AU"/>
+              </w:rPr>
+              <w:t>Provide high-level strategic direction</w:t>
+            </w:r>
+          </w:p>
+          <w:p>
+            <w:pPr>
+              <w:pStyle w:val="RTOWorksBullet1"/>
+              <w:rPr>
+                <w:lang w:val="en-AU"/>
+              </w:rPr>
+            </w:pPr>
+            <w:r>
+              <w:rPr>
+                <w:lang w:val="en-AU"/>
+              </w:rPr>
+              <w:t>Participate in major reviews.</w:t>
+            </w:r>
+          </w:p>
+          <w:p>
+            <w:pPr>
+              <w:pStyle w:val="RTOWorksBullet1"/>
+              <w:rPr>
+                <w:lang w:val="en-AU"/>
+              </w:rPr>
+            </w:pPr>
+            <w:r>
+              <w:rPr>
+                <w:lang w:val="en-AU"/>
+              </w:rPr>
+              <w:t>Validate functional deliverables.</w:t>
+            </w:r>
+          </w:p>
+          <w:p>
+            <w:pPr>
+              <w:pStyle w:val="RTOWorksBullet1"/>
+              <w:rPr>
+                <w:lang w:val="en-AU"/>
+              </w:rPr>
+            </w:pPr>
+            <w:r>
+              <w:rPr>
+                <w:lang w:val="en-AU"/>
+              </w:rPr>
+              <w:t>Provide timely feedback</w:t>
+            </w:r>
+          </w:p>
+          <w:p>
+            <w:pPr>
+              <w:pStyle w:val="RTOWorksBullet1"/>
+              <w:rPr>
+                <w:lang w:val="en-AU"/>
+              </w:rPr>
+            </w:pPr>
+            <w:r>
+              <w:rPr>
+                <w:lang w:val="en-AU"/>
+              </w:rPr>
+              <w:t>Confirm that the product meets business needs</w:t>
+            </w:r>
+          </w:p>
+          <w:p>
+            <w:pPr>
+              <w:pStyle w:val="RTOWorksBullet1"/>
+              <w:rPr>
+                <w:lang w:val="en-AU"/>
+              </w:rPr>
+            </w:pPr>
+            <w:r>
+              <w:rPr>
+                <w:lang w:val="en-AU"/>
+              </w:rPr>
+              <w:t>Monitor the project's impact on the business</w:t>
+            </w:r>
+          </w:p>
+          <w:p>
+            <w:pPr>
+              <w:pStyle w:val="RTOWorksBullet1"/>
+              <w:rPr>
+                <w:lang w:val="en-AU"/>
+              </w:rPr>
+            </w:pPr>
+            <w:r>
+              <w:rPr>
+                <w:lang w:val="en-AU"/>
+              </w:rPr>
+              <w:t>Provide business-specific knowledge</w:t>
+            </w:r>
+          </w:p>
+          <w:p>
+            <w:pPr>
+              <w:pStyle w:val="RTOWorksBullet1"/>
+              <w:rPr>
+                <w:lang w:val="en-AU"/>
+              </w:rPr>
+            </w:pPr>
+            <w:r>
+              <w:rPr>
+                <w:lang w:val="en-AU"/>
+              </w:rPr>
+              <w:t>Represent the company's interests during execution</w:t>
+            </w:r>
+          </w:p>
+        </w:tc>
+      </w:tr>
+      <w:tr>
+        <w:tc>
+          <w:tcPr>
+            <w:tcW w:w="2344" w:type="dxa"/>
+            <w:tcBorders>
+              <w:top w:val="single" w:sz="4" w:space="0" w:color="DEEAF6"/>
+              <w:left w:val="single" w:sz="4" w:space="0" w:color="DEEAF6"/>
+              <w:bottom w:val="single" w:sz="4" w:space="0" w:color="DEEAF6"/>
+              <w:right w:val="single" w:sz="4" w:space="0" w:color="DEEAF6"/>
+            </w:tcBorders>
+            <w:shd w:val="clear" w:color="auto" w:fill="auto"/>
+          </w:tcPr>
+          <w:p>
+            <w:pPr>
+              <w:pStyle w:val="RTOWorksBodyText"/>
+            </w:pPr>
+            <w:r>
+              <w:t>Susan Morgan</w:t>
+            </w:r>
+          </w:p>
+        </w:tc>
+        <w:tc>
+          <w:tcPr>
+            <w:tcW w:w="3034" w:type="dxa"/>
+            <w:tcBorders>
+              <w:top w:val="single" w:sz="4" w:space="0" w:color="DEEAF6"/>
+              <w:left w:val="single" w:sz="4" w:space="0" w:color="DEEAF6"/>
+              <w:bottom w:val="single" w:sz="4" w:space="0" w:color="DEEAF6"/>
+              <w:right w:val="single" w:sz="4" w:space="0" w:color="DEEAF6"/>
+            </w:tcBorders>
+            <w:shd w:val="clear" w:color="auto" w:fill="auto"/>
+          </w:tcPr>
+          <w:p>
+            <w:pPr>
+              <w:pStyle w:val="RTOWorksBodyText"/>
+            </w:pPr>
+            <w:r>
+              <w:t>Customer Service Manager</w:t>
+            </w:r>
+          </w:p>
+        </w:tc>
+        <w:tc>
+          <w:tcPr>
+            <w:tcW w:w="3676" w:type="dxa"/>
+            <w:tcBorders>
+              <w:top w:val="single" w:sz="4" w:space="0" w:color="DEEAF6"/>
+              <w:left w:val="single" w:sz="4" w:space="0" w:color="DEEAF6"/>
+              <w:bottom w:val="single" w:sz="4" w:space="0" w:color="DEEAF6"/>
+              <w:right w:val="single" w:sz="4" w:space="0" w:color="DEEAF6"/>
+            </w:tcBorders>
+            <w:shd w:val="clear" w:color="auto" w:fill="auto"/>
+          </w:tcPr>
+          <w:p>
+            <w:pPr>
+              <w:pStyle w:val="RTOWorksBullet1"/>
+            </w:pPr>
+            <w:r>
+              <w:t>Approve the design and web functionalities</w:t>
+            </w:r>
+          </w:p>
+          <w:p>
+            <w:pPr>
+              <w:pStyle w:val="RTOWorksBullet1"/>
+            </w:pPr>
+            <w:r>
+              <w:lastRenderedPageBreak/>
+              <w:t>Review the visual and aesthetic quality</w:t>
+            </w:r>
+          </w:p>
+          <w:p>
+            <w:pPr>
+              <w:pStyle w:val="RTOWorksBullet1"/>
+            </w:pPr>
+            <w:r>
+              <w:t>Review usability and user experience (UX)</w:t>
+            </w:r>
+          </w:p>
+          <w:p>
+            <w:pPr>
+              <w:pStyle w:val="RTOWorksBullet1"/>
+            </w:pPr>
+            <w:r>
+              <w:t>Verify the website's functionality</w:t>
+            </w:r>
+          </w:p>
+        </w:tc>
+      </w:tr>
+      <w:bookmarkEnd w:id="4"/>
+    </w:tbl>
     <w:p>
       <w:pPr>
         <w:pStyle w:val="RTOWorksHeading3"/>
@@ -3777,14 +5102,22 @@
           <w:rFonts w:ascii="Arial" w:hAnsi="Arial"/>
         </w:rPr>
       </w:pPr>
-      <w:bookmarkStart w:id="4" w:name="_Hlk29642724"/>
-      <w:r>
+    </w:p>
+    <w:p>
+      <w:pPr>
+        <w:pStyle w:val="RTOWorksHeading3"/>
         <w:rPr>
           <w:rFonts w:ascii="Arial" w:hAnsi="Arial"/>
         </w:rPr>
+      </w:pPr>
+      <w:bookmarkStart w:id="5" w:name="_Hlk29642724"/>
+      <w:r>
+        <w:rPr>
+          <w:rFonts w:ascii="Arial" w:hAnsi="Arial"/>
+        </w:rPr>
         <w:t>Risk management plan</w:t>
       </w:r>
-      <w:bookmarkEnd w:id="4"/>
+      <w:bookmarkEnd w:id="5"/>
     </w:p>
     <w:p>
       <w:pPr>
@@ -5810,6 +7143,119 @@
     </w:lvl>
   </w:abstractNum>
   <w:abstractNum w:abstractNumId="1" w15:restartNumberingAfterBreak="0">
+    <w:nsid w:val="059E353D"/>
+    <w:multiLevelType w:val="hybridMultilevel"/>
+    <w:tmpl w:val="2F6EE20A"/>
+    <w:lvl w:ilvl="0" w:tplc="0C09000B">
+      <w:start w:val="1"/>
+      <w:numFmt w:val="bullet"/>
+      <w:lvlText w:val=""/>
+      <w:lvlJc w:val="left"/>
+      <w:pPr>
+        <w:ind w:left="720" w:hanging="360"/>
+      </w:pPr>
+      <w:rPr>
+        <w:rFonts w:ascii="Wingdings" w:hAnsi="Wingdings" w:hint="default"/>
+      </w:rPr>
+    </w:lvl>
+    <w:lvl w:ilvl="1" w:tplc="0C090003" w:tentative="1">
+      <w:start w:val="1"/>
+      <w:numFmt w:val="bullet"/>
+      <w:lvlText w:val="o"/>
+      <w:lvlJc w:val="left"/>
+      <w:pPr>
+        <w:ind w:left="1440" w:hanging="360"/>
+      </w:pPr>
+      <w:rPr>
+        <w:rFonts w:ascii="Courier New" w:hAnsi="Courier New" w:cs="Courier New" w:hint="default"/>
+      </w:rPr>
+    </w:lvl>
+    <w:lvl w:ilvl="2" w:tplc="0C090005" w:tentative="1">
+      <w:start w:val="1"/>
+      <w:numFmt w:val="bullet"/>
+      <w:lvlText w:val=""/>
+      <w:lvlJc w:val="left"/>
+      <w:pPr>
+        <w:ind w:left="2160" w:hanging="360"/>
+      </w:pPr>
+      <w:rPr>
+        <w:rFonts w:ascii="Wingdings" w:hAnsi="Wingdings" w:hint="default"/>
+      </w:rPr>
+    </w:lvl>
+    <w:lvl w:ilvl="3" w:tplc="0C090001" w:tentative="1">
+      <w:start w:val="1"/>
+      <w:numFmt w:val="bullet"/>
+      <w:lvlText w:val=""/>
+      <w:lvlJc w:val="left"/>
+      <w:pPr>
+        <w:ind w:left="2880" w:hanging="360"/>
+      </w:pPr>
+      <w:rPr>
+        <w:rFonts w:ascii="Symbol" w:hAnsi="Symbol" w:hint="default"/>
+      </w:rPr>
+    </w:lvl>
+    <w:lvl w:ilvl="4" w:tplc="0C090003" w:tentative="1">
+      <w:start w:val="1"/>
+      <w:numFmt w:val="bullet"/>
+      <w:lvlText w:val="o"/>
+      <w:lvlJc w:val="left"/>
+      <w:pPr>
+        <w:ind w:left="3600" w:hanging="360"/>
+      </w:pPr>
+      <w:rPr>
+        <w:rFonts w:ascii="Courier New" w:hAnsi="Courier New" w:cs="Courier New" w:hint="default"/>
+      </w:rPr>
+    </w:lvl>
+    <w:lvl w:ilvl="5" w:tplc="0C090005" w:tentative="1">
+      <w:start w:val="1"/>
+      <w:numFmt w:val="bullet"/>
+      <w:lvlText w:val=""/>
+      <w:lvlJc w:val="left"/>
+      <w:pPr>
+        <w:ind w:left="4320" w:hanging="360"/>
+      </w:pPr>
+      <w:rPr>
+        <w:rFonts w:ascii="Wingdings" w:hAnsi="Wingdings" w:hint="default"/>
+      </w:rPr>
+    </w:lvl>
+    <w:lvl w:ilvl="6" w:tplc="0C090001" w:tentative="1">
+      <w:start w:val="1"/>
+      <w:numFmt w:val="bullet"/>
+      <w:lvlText w:val=""/>
+      <w:lvlJc w:val="left"/>
+      <w:pPr>
+        <w:ind w:left="5040" w:hanging="360"/>
+      </w:pPr>
+      <w:rPr>
+        <w:rFonts w:ascii="Symbol" w:hAnsi="Symbol" w:hint="default"/>
+      </w:rPr>
+    </w:lvl>
+    <w:lvl w:ilvl="7" w:tplc="0C090003" w:tentative="1">
+      <w:start w:val="1"/>
+      <w:numFmt w:val="bullet"/>
+      <w:lvlText w:val="o"/>
+      <w:lvlJc w:val="left"/>
+      <w:pPr>
+        <w:ind w:left="5760" w:hanging="360"/>
+      </w:pPr>
+      <w:rPr>
+        <w:rFonts w:ascii="Courier New" w:hAnsi="Courier New" w:cs="Courier New" w:hint="default"/>
+      </w:rPr>
+    </w:lvl>
+    <w:lvl w:ilvl="8" w:tplc="0C090005" w:tentative="1">
+      <w:start w:val="1"/>
+      <w:numFmt w:val="bullet"/>
+      <w:lvlText w:val=""/>
+      <w:lvlJc w:val="left"/>
+      <w:pPr>
+        <w:ind w:left="6480" w:hanging="360"/>
+      </w:pPr>
+      <w:rPr>
+        <w:rFonts w:ascii="Wingdings" w:hAnsi="Wingdings" w:hint="default"/>
+      </w:rPr>
+    </w:lvl>
+  </w:abstractNum>
+  <w:abstractNum w:abstractNumId="2" w15:restartNumberingAfterBreak="0">
     <w:nsid w:val="06853ED1"/>
     <w:multiLevelType w:val="multilevel"/>
     <w:tmpl w:val="1D4C70F0"/>
@@ -5937,7 +7383,7 @@
       </w:pPr>
     </w:lvl>
   </w:abstractNum>
-  <w:abstractNum w:abstractNumId="2" w15:restartNumberingAfterBreak="0">
+  <w:abstractNum w:abstractNumId="3" w15:restartNumberingAfterBreak="0">
     <w:nsid w:val="0B223679"/>
     <w:multiLevelType w:val="hybridMultilevel"/>
     <w:tmpl w:val="F8DCB24C"/>
@@ -6050,7 +7496,7 @@
       </w:rPr>
     </w:lvl>
   </w:abstractNum>
-  <w:abstractNum w:abstractNumId="3" w15:restartNumberingAfterBreak="0">
+  <w:abstractNum w:abstractNumId="4" w15:restartNumberingAfterBreak="0">
     <w:nsid w:val="117B532C"/>
     <w:multiLevelType w:val="hybridMultilevel"/>
     <w:tmpl w:val="F17CAD54"/>
@@ -6163,7 +7609,7 @@
       </w:rPr>
     </w:lvl>
   </w:abstractNum>
-  <w:abstractNum w:abstractNumId="4" w15:restartNumberingAfterBreak="0">
+  <w:abstractNum w:abstractNumId="5" w15:restartNumberingAfterBreak="0">
     <w:nsid w:val="138C2739"/>
     <w:multiLevelType w:val="multilevel"/>
     <w:tmpl w:val="F0E2B50E"/>
@@ -6304,7 +7750,7 @@
       </w:rPr>
     </w:lvl>
   </w:abstractNum>
-  <w:abstractNum w:abstractNumId="5" w15:restartNumberingAfterBreak="0">
+  <w:abstractNum w:abstractNumId="6" w15:restartNumberingAfterBreak="0">
     <w:nsid w:val="1C60431C"/>
     <w:multiLevelType w:val="hybridMultilevel"/>
     <w:tmpl w:val="9B102F00"/>
@@ -6417,7 +7863,7 @@
       </w:rPr>
     </w:lvl>
   </w:abstractNum>
-  <w:abstractNum w:abstractNumId="6" w15:restartNumberingAfterBreak="0">
+  <w:abstractNum w:abstractNumId="7" w15:restartNumberingAfterBreak="0">
     <w:nsid w:val="1D6A2AA5"/>
     <w:multiLevelType w:val="multilevel"/>
     <w:tmpl w:val="62EC7E8E"/>
@@ -6558,7 +8004,120 @@
       </w:rPr>
     </w:lvl>
   </w:abstractNum>
-  <w:abstractNum w:abstractNumId="7" w15:restartNumberingAfterBreak="0">
+  <w:abstractNum w:abstractNumId="8" w15:restartNumberingAfterBreak="0">
+    <w:nsid w:val="20354B9B"/>
+    <w:multiLevelType w:val="hybridMultilevel"/>
+    <w:tmpl w:val="67360030"/>
+    <w:lvl w:ilvl="0" w:tplc="0C09000B">
+      <w:start w:val="1"/>
+      <w:numFmt w:val="bullet"/>
+      <w:lvlText w:val=""/>
+      <w:lvlJc w:val="left"/>
+      <w:pPr>
+        <w:ind w:left="720" w:hanging="360"/>
+      </w:pPr>
+      <w:rPr>
+        <w:rFonts w:ascii="Wingdings" w:hAnsi="Wingdings" w:hint="default"/>
+      </w:rPr>
+    </w:lvl>
+    <w:lvl w:ilvl="1" w:tplc="0C090003" w:tentative="1">
+      <w:start w:val="1"/>
+      <w:numFmt w:val="bullet"/>
+      <w:lvlText w:val="o"/>
+      <w:lvlJc w:val="left"/>
+      <w:pPr>
+        <w:ind w:left="1440" w:hanging="360"/>
+      </w:pPr>
+      <w:rPr>
+        <w:rFonts w:ascii="Courier New" w:hAnsi="Courier New" w:cs="Courier New" w:hint="default"/>
+      </w:rPr>
+    </w:lvl>
+    <w:lvl w:ilvl="2" w:tplc="0C090005" w:tentative="1">
+      <w:start w:val="1"/>
+      <w:numFmt w:val="bullet"/>
+      <w:lvlText w:val=""/>
+      <w:lvlJc w:val="left"/>
+      <w:pPr>
+        <w:ind w:left="2160" w:hanging="360"/>
+      </w:pPr>
+      <w:rPr>
+        <w:rFonts w:ascii="Wingdings" w:hAnsi="Wingdings" w:hint="default"/>
+      </w:rPr>
+    </w:lvl>
+    <w:lvl w:ilvl="3" w:tplc="0C090001" w:tentative="1">
+      <w:start w:val="1"/>
+      <w:numFmt w:val="bullet"/>
+      <w:lvlText w:val=""/>
+      <w:lvlJc w:val="left"/>
+      <w:pPr>
+        <w:ind w:left="2880" w:hanging="360"/>
+      </w:pPr>
+      <w:rPr>
+        <w:rFonts w:ascii="Symbol" w:hAnsi="Symbol" w:hint="default"/>
+      </w:rPr>
+    </w:lvl>
+    <w:lvl w:ilvl="4" w:tplc="0C090003" w:tentative="1">
+      <w:start w:val="1"/>
+      <w:numFmt w:val="bullet"/>
+      <w:lvlText w:val="o"/>
+      <w:lvlJc w:val="left"/>
+      <w:pPr>
+        <w:ind w:left="3600" w:hanging="360"/>
+      </w:pPr>
+      <w:rPr>
+        <w:rFonts w:ascii="Courier New" w:hAnsi="Courier New" w:cs="Courier New" w:hint="default"/>
+      </w:rPr>
+    </w:lvl>
+    <w:lvl w:ilvl="5" w:tplc="0C090005" w:tentative="1">
+      <w:start w:val="1"/>
+      <w:numFmt w:val="bullet"/>
+      <w:lvlText w:val=""/>
+      <w:lvlJc w:val="left"/>
+      <w:pPr>
+        <w:ind w:left="4320" w:hanging="360"/>
+      </w:pPr>
+      <w:rPr>
+        <w:rFonts w:ascii="Wingdings" w:hAnsi="Wingdings" w:hint="default"/>
+      </w:rPr>
+    </w:lvl>
+    <w:lvl w:ilvl="6" w:tplc="0C090001" w:tentative="1">
+      <w:start w:val="1"/>
+      <w:numFmt w:val="bullet"/>
+      <w:lvlText w:val=""/>
+      <w:lvlJc w:val="left"/>
+      <w:pPr>
+        <w:ind w:left="5040" w:hanging="360"/>
+      </w:pPr>
+      <w:rPr>
+        <w:rFonts w:ascii="Symbol" w:hAnsi="Symbol" w:hint="default"/>
+      </w:rPr>
+    </w:lvl>
+    <w:lvl w:ilvl="7" w:tplc="0C090003" w:tentative="1">
+      <w:start w:val="1"/>
+      <w:numFmt w:val="bullet"/>
+      <w:lvlText w:val="o"/>
+      <w:lvlJc w:val="left"/>
+      <w:pPr>
+        <w:ind w:left="5760" w:hanging="360"/>
+      </w:pPr>
+      <w:rPr>
+        <w:rFonts w:ascii="Courier New" w:hAnsi="Courier New" w:cs="Courier New" w:hint="default"/>
+      </w:rPr>
+    </w:lvl>
+    <w:lvl w:ilvl="8" w:tplc="0C090005" w:tentative="1">
+      <w:start w:val="1"/>
+      <w:numFmt w:val="bullet"/>
+      <w:lvlText w:val=""/>
+      <w:lvlJc w:val="left"/>
+      <w:pPr>
+        <w:ind w:left="6480" w:hanging="360"/>
+      </w:pPr>
+      <w:rPr>
+        <w:rFonts w:ascii="Wingdings" w:hAnsi="Wingdings" w:hint="default"/>
+      </w:rPr>
+    </w:lvl>
+  </w:abstractNum>
+  <w:abstractNum w:abstractNumId="9" w15:restartNumberingAfterBreak="0">
     <w:nsid w:val="20F76A59"/>
     <w:multiLevelType w:val="hybridMultilevel"/>
     <w:tmpl w:val="D5F6DEA2"/>
@@ -6670,7 +8229,7 @@
       </w:rPr>
     </w:lvl>
   </w:abstractNum>
-  <w:abstractNum w:abstractNumId="8" w15:restartNumberingAfterBreak="0">
+  <w:abstractNum w:abstractNumId="10" w15:restartNumberingAfterBreak="0">
     <w:nsid w:val="21056C0E"/>
     <w:multiLevelType w:val="hybridMultilevel"/>
     <w:tmpl w:val="F3A47ADE"/>
@@ -6783,7 +8342,7 @@
       </w:rPr>
     </w:lvl>
   </w:abstractNum>
-  <w:abstractNum w:abstractNumId="9" w15:restartNumberingAfterBreak="0">
+  <w:abstractNum w:abstractNumId="11" w15:restartNumberingAfterBreak="0">
     <w:nsid w:val="212C5BAD"/>
     <w:multiLevelType w:val="hybridMultilevel"/>
     <w:tmpl w:val="5BE25BE6"/>
@@ -6896,7 +8455,7 @@
       </w:rPr>
     </w:lvl>
   </w:abstractNum>
-  <w:abstractNum w:abstractNumId="10" w15:restartNumberingAfterBreak="0">
+  <w:abstractNum w:abstractNumId="12" w15:restartNumberingAfterBreak="0">
     <w:nsid w:val="224C02D7"/>
     <w:multiLevelType w:val="multilevel"/>
     <w:tmpl w:val="2292C7CC"/>
@@ -7012,7 +8571,7 @@
       </w:pPr>
     </w:lvl>
   </w:abstractNum>
-  <w:abstractNum w:abstractNumId="11" w15:restartNumberingAfterBreak="0">
+  <w:abstractNum w:abstractNumId="13" w15:restartNumberingAfterBreak="0">
     <w:nsid w:val="276F18A7"/>
     <w:multiLevelType w:val="hybridMultilevel"/>
     <w:tmpl w:val="D52EDDD2"/>
@@ -7125,7 +8684,7 @@
       </w:rPr>
     </w:lvl>
   </w:abstractNum>
-  <w:abstractNum w:abstractNumId="12" w15:restartNumberingAfterBreak="0">
+  <w:abstractNum w:abstractNumId="14" w15:restartNumberingAfterBreak="0">
     <w:nsid w:val="2C71276E"/>
     <w:multiLevelType w:val="multilevel"/>
     <w:tmpl w:val="DA64E8FA"/>
@@ -7243,7 +8802,120 @@
       </w:pPr>
     </w:lvl>
   </w:abstractNum>
-  <w:abstractNum w:abstractNumId="13" w15:restartNumberingAfterBreak="0">
+  <w:abstractNum w:abstractNumId="15" w15:restartNumberingAfterBreak="0">
+    <w:nsid w:val="2C7F3C65"/>
+    <w:multiLevelType w:val="hybridMultilevel"/>
+    <w:tmpl w:val="71C0407E"/>
+    <w:lvl w:ilvl="0" w:tplc="0C09000B">
+      <w:start w:val="1"/>
+      <w:numFmt w:val="bullet"/>
+      <w:lvlText w:val=""/>
+      <w:lvlJc w:val="left"/>
+      <w:pPr>
+        <w:ind w:left="720" w:hanging="360"/>
+      </w:pPr>
+      <w:rPr>
+        <w:rFonts w:ascii="Wingdings" w:hAnsi="Wingdings" w:hint="default"/>
+      </w:rPr>
+    </w:lvl>
+    <w:lvl w:ilvl="1" w:tplc="0C090003" w:tentative="1">
+      <w:start w:val="1"/>
+      <w:numFmt w:val="bullet"/>
+      <w:lvlText w:val="o"/>
+      <w:lvlJc w:val="left"/>
+      <w:pPr>
+        <w:ind w:left="1440" w:hanging="360"/>
+      </w:pPr>
+      <w:rPr>
+        <w:rFonts w:ascii="Courier New" w:hAnsi="Courier New" w:cs="Courier New" w:hint="default"/>
+      </w:rPr>
+    </w:lvl>
+    <w:lvl w:ilvl="2" w:tplc="0C090005" w:tentative="1">
+      <w:start w:val="1"/>
+      <w:numFmt w:val="bullet"/>
+      <w:lvlText w:val=""/>
+      <w:lvlJc w:val="left"/>
+      <w:pPr>
+        <w:ind w:left="2160" w:hanging="360"/>
+      </w:pPr>
+      <w:rPr>
+        <w:rFonts w:ascii="Wingdings" w:hAnsi="Wingdings" w:hint="default"/>
+      </w:rPr>
+    </w:lvl>
+    <w:lvl w:ilvl="3" w:tplc="0C090001" w:tentative="1">
+      <w:start w:val="1"/>
+      <w:numFmt w:val="bullet"/>
+      <w:lvlText w:val=""/>
+      <w:lvlJc w:val="left"/>
+      <w:pPr>
+        <w:ind w:left="2880" w:hanging="360"/>
+      </w:pPr>
+      <w:rPr>
+        <w:rFonts w:ascii="Symbol" w:hAnsi="Symbol" w:hint="default"/>
+      </w:rPr>
+    </w:lvl>
+    <w:lvl w:ilvl="4" w:tplc="0C090003" w:tentative="1">
+      <w:start w:val="1"/>
+      <w:numFmt w:val="bullet"/>
+      <w:lvlText w:val="o"/>
+      <w:lvlJc w:val="left"/>
+      <w:pPr>
+        <w:ind w:left="3600" w:hanging="360"/>
+      </w:pPr>
+      <w:rPr>
+        <w:rFonts w:ascii="Courier New" w:hAnsi="Courier New" w:cs="Courier New" w:hint="default"/>
+      </w:rPr>
+    </w:lvl>
+    <w:lvl w:ilvl="5" w:tplc="0C090005" w:tentative="1">
+      <w:start w:val="1"/>
+      <w:numFmt w:val="bullet"/>
+      <w:lvlText w:val=""/>
+      <w:lvlJc w:val="left"/>
+      <w:pPr>
+        <w:ind w:left="4320" w:hanging="360"/>
+      </w:pPr>
+      <w:rPr>
+        <w:rFonts w:ascii="Wingdings" w:hAnsi="Wingdings" w:hint="default"/>
+      </w:rPr>
+    </w:lvl>
+    <w:lvl w:ilvl="6" w:tplc="0C090001" w:tentative="1">
+      <w:start w:val="1"/>
+      <w:numFmt w:val="bullet"/>
+      <w:lvlText w:val=""/>
+      <w:lvlJc w:val="left"/>
+      <w:pPr>
+        <w:ind w:left="5040" w:hanging="360"/>
+      </w:pPr>
+      <w:rPr>
+        <w:rFonts w:ascii="Symbol" w:hAnsi="Symbol" w:hint="default"/>
+      </w:rPr>
+    </w:lvl>
+    <w:lvl w:ilvl="7" w:tplc="0C090003" w:tentative="1">
+      <w:start w:val="1"/>
+      <w:numFmt w:val="bullet"/>
+      <w:lvlText w:val="o"/>
+      <w:lvlJc w:val="left"/>
+      <w:pPr>
+        <w:ind w:left="5760" w:hanging="360"/>
+      </w:pPr>
+      <w:rPr>
+        <w:rFonts w:ascii="Courier New" w:hAnsi="Courier New" w:cs="Courier New" w:hint="default"/>
+      </w:rPr>
+    </w:lvl>
+    <w:lvl w:ilvl="8" w:tplc="0C090005" w:tentative="1">
+      <w:start w:val="1"/>
+      <w:numFmt w:val="bullet"/>
+      <w:lvlText w:val=""/>
+      <w:lvlJc w:val="left"/>
+      <w:pPr>
+        <w:ind w:left="6480" w:hanging="360"/>
+      </w:pPr>
+      <w:rPr>
+        <w:rFonts w:ascii="Wingdings" w:hAnsi="Wingdings" w:hint="default"/>
+      </w:rPr>
+    </w:lvl>
+  </w:abstractNum>
+  <w:abstractNum w:abstractNumId="16" w15:restartNumberingAfterBreak="0">
     <w:nsid w:val="312A6585"/>
     <w:multiLevelType w:val="hybridMultilevel"/>
     <w:tmpl w:val="DCF89250"/>
@@ -7356,7 +9028,7 @@
       </w:rPr>
     </w:lvl>
   </w:abstractNum>
-  <w:abstractNum w:abstractNumId="14" w15:restartNumberingAfterBreak="0">
+  <w:abstractNum w:abstractNumId="17" w15:restartNumberingAfterBreak="0">
     <w:nsid w:val="35930AAD"/>
     <w:multiLevelType w:val="hybridMultilevel"/>
     <w:tmpl w:val="93A0E0B6"/>
@@ -7469,7 +9141,7 @@
       </w:rPr>
     </w:lvl>
   </w:abstractNum>
-  <w:abstractNum w:abstractNumId="15" w15:restartNumberingAfterBreak="0">
+  <w:abstractNum w:abstractNumId="18" w15:restartNumberingAfterBreak="0">
     <w:nsid w:val="35D90B02"/>
     <w:multiLevelType w:val="hybridMultilevel"/>
     <w:tmpl w:val="0E6A7CE0"/>
@@ -7582,7 +9254,233 @@
       </w:rPr>
     </w:lvl>
   </w:abstractNum>
-  <w:abstractNum w:abstractNumId="16" w15:restartNumberingAfterBreak="0">
+  <w:abstractNum w:abstractNumId="19" w15:restartNumberingAfterBreak="0">
+    <w:nsid w:val="364C3933"/>
+    <w:multiLevelType w:val="hybridMultilevel"/>
+    <w:tmpl w:val="56B0F2E2"/>
+    <w:lvl w:ilvl="0" w:tplc="0C09000B">
+      <w:start w:val="1"/>
+      <w:numFmt w:val="bullet"/>
+      <w:lvlText w:val=""/>
+      <w:lvlJc w:val="left"/>
+      <w:pPr>
+        <w:ind w:left="720" w:hanging="360"/>
+      </w:pPr>
+      <w:rPr>
+        <w:rFonts w:ascii="Wingdings" w:hAnsi="Wingdings" w:hint="default"/>
+      </w:rPr>
+    </w:lvl>
+    <w:lvl w:ilvl="1" w:tplc="0C090003" w:tentative="1">
+      <w:start w:val="1"/>
+      <w:numFmt w:val="bullet"/>
+      <w:lvlText w:val="o"/>
+      <w:lvlJc w:val="left"/>
+      <w:pPr>
+        <w:ind w:left="1440" w:hanging="360"/>
+      </w:pPr>
+      <w:rPr>
+        <w:rFonts w:ascii="Courier New" w:hAnsi="Courier New" w:cs="Courier New" w:hint="default"/>
+      </w:rPr>
+    </w:lvl>
+    <w:lvl w:ilvl="2" w:tplc="0C090005" w:tentative="1">
+      <w:start w:val="1"/>
+      <w:numFmt w:val="bullet"/>
+      <w:lvlText w:val=""/>
+      <w:lvlJc w:val="left"/>
+      <w:pPr>
+        <w:ind w:left="2160" w:hanging="360"/>
+      </w:pPr>
+      <w:rPr>
+        <w:rFonts w:ascii="Wingdings" w:hAnsi="Wingdings" w:hint="default"/>
+      </w:rPr>
+    </w:lvl>
+    <w:lvl w:ilvl="3" w:tplc="0C090001" w:tentative="1">
+      <w:start w:val="1"/>
+      <w:numFmt w:val="bullet"/>
+      <w:lvlText w:val=""/>
+      <w:lvlJc w:val="left"/>
+      <w:pPr>
+        <w:ind w:left="2880" w:hanging="360"/>
+      </w:pPr>
+      <w:rPr>
+        <w:rFonts w:ascii="Symbol" w:hAnsi="Symbol" w:hint="default"/>
+      </w:rPr>
+    </w:lvl>
+    <w:lvl w:ilvl="4" w:tplc="0C090003" w:tentative="1">
+      <w:start w:val="1"/>
+      <w:numFmt w:val="bullet"/>
+      <w:lvlText w:val="o"/>
+      <w:lvlJc w:val="left"/>
+      <w:pPr>
+        <w:ind w:left="3600" w:hanging="360"/>
+      </w:pPr>
+      <w:rPr>
+        <w:rFonts w:ascii="Courier New" w:hAnsi="Courier New" w:cs="Courier New" w:hint="default"/>
+      </w:rPr>
+    </w:lvl>
+    <w:lvl w:ilvl="5" w:tplc="0C090005" w:tentative="1">
+      <w:start w:val="1"/>
+      <w:numFmt w:val="bullet"/>
+      <w:lvlText w:val=""/>
+      <w:lvlJc w:val="left"/>
+      <w:pPr>
+        <w:ind w:left="4320" w:hanging="360"/>
+      </w:pPr>
+      <w:rPr>
+        <w:rFonts w:ascii="Wingdings" w:hAnsi="Wingdings" w:hint="default"/>
+      </w:rPr>
+    </w:lvl>
+    <w:lvl w:ilvl="6" w:tplc="0C090001" w:tentative="1">
+      <w:start w:val="1"/>
+      <w:numFmt w:val="bullet"/>
+      <w:lvlText w:val=""/>
+      <w:lvlJc w:val="left"/>
+      <w:pPr>
+        <w:ind w:left="5040" w:hanging="360"/>
+      </w:pPr>
+      <w:rPr>
+        <w:rFonts w:ascii="Symbol" w:hAnsi="Symbol" w:hint="default"/>
+      </w:rPr>
+    </w:lvl>
+    <w:lvl w:ilvl="7" w:tplc="0C090003" w:tentative="1">
+      <w:start w:val="1"/>
+      <w:numFmt w:val="bullet"/>
+      <w:lvlText w:val="o"/>
+      <w:lvlJc w:val="left"/>
+      <w:pPr>
+        <w:ind w:left="5760" w:hanging="360"/>
+      </w:pPr>
+      <w:rPr>
+        <w:rFonts w:ascii="Courier New" w:hAnsi="Courier New" w:cs="Courier New" w:hint="default"/>
+      </w:rPr>
+    </w:lvl>
+    <w:lvl w:ilvl="8" w:tplc="0C090005" w:tentative="1">
+      <w:start w:val="1"/>
+      <w:numFmt w:val="bullet"/>
+      <w:lvlText w:val=""/>
+      <w:lvlJc w:val="left"/>
+      <w:pPr>
+        <w:ind w:left="6480" w:hanging="360"/>
+      </w:pPr>
+      <w:rPr>
+        <w:rFonts w:ascii="Wingdings" w:hAnsi="Wingdings" w:hint="default"/>
+      </w:rPr>
+    </w:lvl>
+  </w:abstractNum>
+  <w:abstractNum w:abstractNumId="20" w15:restartNumberingAfterBreak="0">
+    <w:nsid w:val="3C9B4FB5"/>
+    <w:multiLevelType w:val="hybridMultilevel"/>
+    <w:tmpl w:val="16400D44"/>
+    <w:lvl w:ilvl="0" w:tplc="0C09000B">
+      <w:start w:val="1"/>
+      <w:numFmt w:val="bullet"/>
+      <w:lvlText w:val=""/>
+      <w:lvlJc w:val="left"/>
+      <w:pPr>
+        <w:ind w:left="720" w:hanging="360"/>
+      </w:pPr>
+      <w:rPr>
+        <w:rFonts w:ascii="Wingdings" w:hAnsi="Wingdings" w:hint="default"/>
+      </w:rPr>
+    </w:lvl>
+    <w:lvl w:ilvl="1" w:tplc="0C090003" w:tentative="1">
+      <w:start w:val="1"/>
+      <w:numFmt w:val="bullet"/>
+      <w:lvlText w:val="o"/>
+      <w:lvlJc w:val="left"/>
+      <w:pPr>
+        <w:ind w:left="1440" w:hanging="360"/>
+      </w:pPr>
+      <w:rPr>
+        <w:rFonts w:ascii="Courier New" w:hAnsi="Courier New" w:cs="Courier New" w:hint="default"/>
+      </w:rPr>
+    </w:lvl>
+    <w:lvl w:ilvl="2" w:tplc="0C090005" w:tentative="1">
+      <w:start w:val="1"/>
+      <w:numFmt w:val="bullet"/>
+      <w:lvlText w:val=""/>
+      <w:lvlJc w:val="left"/>
+      <w:pPr>
+        <w:ind w:left="2160" w:hanging="360"/>
+      </w:pPr>
+      <w:rPr>
+        <w:rFonts w:ascii="Wingdings" w:hAnsi="Wingdings" w:hint="default"/>
+      </w:rPr>
+    </w:lvl>
+    <w:lvl w:ilvl="3" w:tplc="0C090001" w:tentative="1">
+      <w:start w:val="1"/>
+      <w:numFmt w:val="bullet"/>
+      <w:lvlText w:val=""/>
+      <w:lvlJc w:val="left"/>
+      <w:pPr>
+        <w:ind w:left="2880" w:hanging="360"/>
+      </w:pPr>
+      <w:rPr>
+        <w:rFonts w:ascii="Symbol" w:hAnsi="Symbol" w:hint="default"/>
+      </w:rPr>
+    </w:lvl>
+    <w:lvl w:ilvl="4" w:tplc="0C090003" w:tentative="1">
+      <w:start w:val="1"/>
+      <w:numFmt w:val="bullet"/>
+      <w:lvlText w:val="o"/>
+      <w:lvlJc w:val="left"/>
+      <w:pPr>
+        <w:ind w:left="3600" w:hanging="360"/>
+      </w:pPr>
+      <w:rPr>
+        <w:rFonts w:ascii="Courier New" w:hAnsi="Courier New" w:cs="Courier New" w:hint="default"/>
+      </w:rPr>
+    </w:lvl>
+    <w:lvl w:ilvl="5" w:tplc="0C090005" w:tentative="1">
+      <w:start w:val="1"/>
+      <w:numFmt w:val="bullet"/>
+      <w:lvlText w:val=""/>
+      <w:lvlJc w:val="left"/>
+      <w:pPr>
+        <w:ind w:left="4320" w:hanging="360"/>
+      </w:pPr>
+      <w:rPr>
+        <w:rFonts w:ascii="Wingdings" w:hAnsi="Wingdings" w:hint="default"/>
+      </w:rPr>
+    </w:lvl>
+    <w:lvl w:ilvl="6" w:tplc="0C090001" w:tentative="1">
+      <w:start w:val="1"/>
+      <w:numFmt w:val="bullet"/>
+      <w:lvlText w:val=""/>
+      <w:lvlJc w:val="left"/>
+      <w:pPr>
+        <w:ind w:left="5040" w:hanging="360"/>
+      </w:pPr>
+      <w:rPr>
+        <w:rFonts w:ascii="Symbol" w:hAnsi="Symbol" w:hint="default"/>
+      </w:rPr>
+    </w:lvl>
+    <w:lvl w:ilvl="7" w:tplc="0C090003" w:tentative="1">
+      <w:start w:val="1"/>
+      <w:numFmt w:val="bullet"/>
+      <w:lvlText w:val="o"/>
+      <w:lvlJc w:val="left"/>
+      <w:pPr>
+        <w:ind w:left="5760" w:hanging="360"/>
+      </w:pPr>
+      <w:rPr>
+        <w:rFonts w:ascii="Courier New" w:hAnsi="Courier New" w:cs="Courier New" w:hint="default"/>
+      </w:rPr>
+    </w:lvl>
+    <w:lvl w:ilvl="8" w:tplc="0C090005" w:tentative="1">
+      <w:start w:val="1"/>
+      <w:numFmt w:val="bullet"/>
+      <w:lvlText w:val=""/>
+      <w:lvlJc w:val="left"/>
+      <w:pPr>
+        <w:ind w:left="6480" w:hanging="360"/>
+      </w:pPr>
+      <w:rPr>
+        <w:rFonts w:ascii="Wingdings" w:hAnsi="Wingdings" w:hint="default"/>
+      </w:rPr>
+    </w:lvl>
+  </w:abstractNum>
+  <w:abstractNum w:abstractNumId="21" w15:restartNumberingAfterBreak="0">
     <w:nsid w:val="3FE74138"/>
     <w:multiLevelType w:val="hybridMultilevel"/>
     <w:tmpl w:val="8C4A9D70"/>
@@ -7695,7 +9593,120 @@
       </w:rPr>
     </w:lvl>
   </w:abstractNum>
-  <w:abstractNum w:abstractNumId="17" w15:restartNumberingAfterBreak="0">
+  <w:abstractNum w:abstractNumId="22" w15:restartNumberingAfterBreak="0">
+    <w:nsid w:val="43E456E4"/>
+    <w:multiLevelType w:val="hybridMultilevel"/>
+    <w:tmpl w:val="7158A192"/>
+    <w:lvl w:ilvl="0" w:tplc="0C09000B">
+      <w:start w:val="1"/>
+      <w:numFmt w:val="bullet"/>
+      <w:lvlText w:val=""/>
+      <w:lvlJc w:val="left"/>
+      <w:pPr>
+        <w:ind w:left="720" w:hanging="360"/>
+      </w:pPr>
+      <w:rPr>
+        <w:rFonts w:ascii="Wingdings" w:hAnsi="Wingdings" w:hint="default"/>
+      </w:rPr>
+    </w:lvl>
+    <w:lvl w:ilvl="1" w:tplc="0C090003" w:tentative="1">
+      <w:start w:val="1"/>
+      <w:numFmt w:val="bullet"/>
+      <w:lvlText w:val="o"/>
+      <w:lvlJc w:val="left"/>
+      <w:pPr>
+        <w:ind w:left="1440" w:hanging="360"/>
+      </w:pPr>
+      <w:rPr>
+        <w:rFonts w:ascii="Courier New" w:hAnsi="Courier New" w:cs="Courier New" w:hint="default"/>
+      </w:rPr>
+    </w:lvl>
+    <w:lvl w:ilvl="2" w:tplc="0C090005" w:tentative="1">
+      <w:start w:val="1"/>
+      <w:numFmt w:val="bullet"/>
+      <w:lvlText w:val=""/>
+      <w:lvlJc w:val="left"/>
+      <w:pPr>
+        <w:ind w:left="2160" w:hanging="360"/>
+      </w:pPr>
+      <w:rPr>
+        <w:rFonts w:ascii="Wingdings" w:hAnsi="Wingdings" w:hint="default"/>
+      </w:rPr>
+    </w:lvl>
+    <w:lvl w:ilvl="3" w:tplc="0C090001" w:tentative="1">
+      <w:start w:val="1"/>
+      <w:numFmt w:val="bullet"/>
+      <w:lvlText w:val=""/>
+      <w:lvlJc w:val="left"/>
+      <w:pPr>
+        <w:ind w:left="2880" w:hanging="360"/>
+      </w:pPr>
+      <w:rPr>
+        <w:rFonts w:ascii="Symbol" w:hAnsi="Symbol" w:hint="default"/>
+      </w:rPr>
+    </w:lvl>
+    <w:lvl w:ilvl="4" w:tplc="0C090003" w:tentative="1">
+      <w:start w:val="1"/>
+      <w:numFmt w:val="bullet"/>
+      <w:lvlText w:val="o"/>
+      <w:lvlJc w:val="left"/>
+      <w:pPr>
+        <w:ind w:left="3600" w:hanging="360"/>
+      </w:pPr>
+      <w:rPr>
+        <w:rFonts w:ascii="Courier New" w:hAnsi="Courier New" w:cs="Courier New" w:hint="default"/>
+      </w:rPr>
+    </w:lvl>
+    <w:lvl w:ilvl="5" w:tplc="0C090005" w:tentative="1">
+      <w:start w:val="1"/>
+      <w:numFmt w:val="bullet"/>
+      <w:lvlText w:val=""/>
+      <w:lvlJc w:val="left"/>
+      <w:pPr>
+        <w:ind w:left="4320" w:hanging="360"/>
+      </w:pPr>
+      <w:rPr>
+        <w:rFonts w:ascii="Wingdings" w:hAnsi="Wingdings" w:hint="default"/>
+      </w:rPr>
+    </w:lvl>
+    <w:lvl w:ilvl="6" w:tplc="0C090001" w:tentative="1">
+      <w:start w:val="1"/>
+      <w:numFmt w:val="bullet"/>
+      <w:lvlText w:val=""/>
+      <w:lvlJc w:val="left"/>
+      <w:pPr>
+        <w:ind w:left="5040" w:hanging="360"/>
+      </w:pPr>
+      <w:rPr>
+        <w:rFonts w:ascii="Symbol" w:hAnsi="Symbol" w:hint="default"/>
+      </w:rPr>
+    </w:lvl>
+    <w:lvl w:ilvl="7" w:tplc="0C090003" w:tentative="1">
+      <w:start w:val="1"/>
+      <w:numFmt w:val="bullet"/>
+      <w:lvlText w:val="o"/>
+      <w:lvlJc w:val="left"/>
+      <w:pPr>
+        <w:ind w:left="5760" w:hanging="360"/>
+      </w:pPr>
+      <w:rPr>
+        <w:rFonts w:ascii="Courier New" w:hAnsi="Courier New" w:cs="Courier New" w:hint="default"/>
+      </w:rPr>
+    </w:lvl>
+    <w:lvl w:ilvl="8" w:tplc="0C090005" w:tentative="1">
+      <w:start w:val="1"/>
+      <w:numFmt w:val="bullet"/>
+      <w:lvlText w:val=""/>
+      <w:lvlJc w:val="left"/>
+      <w:pPr>
+        <w:ind w:left="6480" w:hanging="360"/>
+      </w:pPr>
+      <w:rPr>
+        <w:rFonts w:ascii="Wingdings" w:hAnsi="Wingdings" w:hint="default"/>
+      </w:rPr>
+    </w:lvl>
+  </w:abstractNum>
+  <w:abstractNum w:abstractNumId="23" w15:restartNumberingAfterBreak="0">
     <w:nsid w:val="43F72240"/>
     <w:multiLevelType w:val="hybridMultilevel"/>
     <w:tmpl w:val="6A0E04F4"/>
@@ -7808,7 +9819,7 @@
       </w:rPr>
     </w:lvl>
   </w:abstractNum>
-  <w:abstractNum w:abstractNumId="18" w15:restartNumberingAfterBreak="0">
+  <w:abstractNum w:abstractNumId="24" w15:restartNumberingAfterBreak="0">
     <w:nsid w:val="44A3680B"/>
     <w:multiLevelType w:val="hybridMultilevel"/>
     <w:tmpl w:val="921A85B8"/>
@@ -7921,7 +9932,7 @@
       </w:rPr>
     </w:lvl>
   </w:abstractNum>
-  <w:abstractNum w:abstractNumId="19" w15:restartNumberingAfterBreak="0">
+  <w:abstractNum w:abstractNumId="25" w15:restartNumberingAfterBreak="0">
     <w:nsid w:val="4C911DE5"/>
     <w:multiLevelType w:val="multilevel"/>
     <w:tmpl w:val="251E3F54"/>
@@ -8055,7 +10066,7 @@
       </w:pPr>
     </w:lvl>
   </w:abstractNum>
-  <w:abstractNum w:abstractNumId="20" w15:restartNumberingAfterBreak="0">
+  <w:abstractNum w:abstractNumId="26" w15:restartNumberingAfterBreak="0">
     <w:nsid w:val="4DBC6B11"/>
     <w:multiLevelType w:val="hybridMultilevel"/>
     <w:tmpl w:val="69344CD8"/>
@@ -8168,7 +10179,7 @@
       </w:rPr>
     </w:lvl>
   </w:abstractNum>
-  <w:abstractNum w:abstractNumId="21" w15:restartNumberingAfterBreak="0">
+  <w:abstractNum w:abstractNumId="27" w15:restartNumberingAfterBreak="0">
     <w:nsid w:val="57A34832"/>
     <w:multiLevelType w:val="multilevel"/>
     <w:tmpl w:val="B662777E"/>
@@ -8295,7 +10306,7 @@
       </w:pPr>
     </w:lvl>
   </w:abstractNum>
-  <w:abstractNum w:abstractNumId="22" w15:restartNumberingAfterBreak="0">
+  <w:abstractNum w:abstractNumId="28" w15:restartNumberingAfterBreak="0">
     <w:nsid w:val="5A246481"/>
     <w:multiLevelType w:val="multilevel"/>
     <w:tmpl w:val="00DC474E"/>
@@ -8436,7 +10447,7 @@
       </w:rPr>
     </w:lvl>
   </w:abstractNum>
-  <w:abstractNum w:abstractNumId="23" w15:restartNumberingAfterBreak="0">
+  <w:abstractNum w:abstractNumId="29" w15:restartNumberingAfterBreak="0">
     <w:nsid w:val="67EC1478"/>
     <w:multiLevelType w:val="hybridMultilevel"/>
     <w:tmpl w:val="D734A586"/>
@@ -8549,7 +10560,7 @@
       </w:rPr>
     </w:lvl>
   </w:abstractNum>
-  <w:abstractNum w:abstractNumId="24" w15:restartNumberingAfterBreak="0">
+  <w:abstractNum w:abstractNumId="30" w15:restartNumberingAfterBreak="0">
     <w:nsid w:val="72C77AB7"/>
     <w:multiLevelType w:val="multilevel"/>
     <w:tmpl w:val="35DC97EC"/>
@@ -8690,7 +10701,7 @@
       </w:rPr>
     </w:lvl>
   </w:abstractNum>
-  <w:abstractNum w:abstractNumId="25" w15:restartNumberingAfterBreak="0">
+  <w:abstractNum w:abstractNumId="31" w15:restartNumberingAfterBreak="0">
     <w:nsid w:val="73AC4EE3"/>
     <w:multiLevelType w:val="hybridMultilevel"/>
     <w:tmpl w:val="22080A3E"/>
@@ -8803,7 +10814,120 @@
       </w:rPr>
     </w:lvl>
   </w:abstractNum>
-  <w:abstractNum w:abstractNumId="26" w15:restartNumberingAfterBreak="0">
+  <w:abstractNum w:abstractNumId="32" w15:restartNumberingAfterBreak="0">
+    <w:nsid w:val="79202239"/>
+    <w:multiLevelType w:val="hybridMultilevel"/>
+    <w:tmpl w:val="5D40F878"/>
+    <w:lvl w:ilvl="0" w:tplc="0C09000B">
+      <w:start w:val="1"/>
+      <w:numFmt w:val="bullet"/>
+      <w:lvlText w:val=""/>
+      <w:lvlJc w:val="left"/>
+      <w:pPr>
+        <w:ind w:left="720" w:hanging="360"/>
+      </w:pPr>
+      <w:rPr>
+        <w:rFonts w:ascii="Wingdings" w:hAnsi="Wingdings" w:hint="default"/>
+      </w:rPr>
+    </w:lvl>
+    <w:lvl w:ilvl="1" w:tplc="0C090003" w:tentative="1">
+      <w:start w:val="1"/>
+      <w:numFmt w:val="bullet"/>
+      <w:lvlText w:val="o"/>
+      <w:lvlJc w:val="left"/>
+      <w:pPr>
+        <w:ind w:left="1440" w:hanging="360"/>
+      </w:pPr>
+      <w:rPr>
+        <w:rFonts w:ascii="Courier New" w:hAnsi="Courier New" w:cs="Courier New" w:hint="default"/>
+      </w:rPr>
+    </w:lvl>
+    <w:lvl w:ilvl="2" w:tplc="0C090005" w:tentative="1">
+      <w:start w:val="1"/>
+      <w:numFmt w:val="bullet"/>
+      <w:lvlText w:val=""/>
+      <w:lvlJc w:val="left"/>
+      <w:pPr>
+        <w:ind w:left="2160" w:hanging="360"/>
+      </w:pPr>
+      <w:rPr>
+        <w:rFonts w:ascii="Wingdings" w:hAnsi="Wingdings" w:hint="default"/>
+      </w:rPr>
+    </w:lvl>
+    <w:lvl w:ilvl="3" w:tplc="0C090001" w:tentative="1">
+      <w:start w:val="1"/>
+      <w:numFmt w:val="bullet"/>
+      <w:lvlText w:val=""/>
+      <w:lvlJc w:val="left"/>
+      <w:pPr>
+        <w:ind w:left="2880" w:hanging="360"/>
+      </w:pPr>
+      <w:rPr>
+        <w:rFonts w:ascii="Symbol" w:hAnsi="Symbol" w:hint="default"/>
+      </w:rPr>
+    </w:lvl>
+    <w:lvl w:ilvl="4" w:tplc="0C090003" w:tentative="1">
+      <w:start w:val="1"/>
+      <w:numFmt w:val="bullet"/>
+      <w:lvlText w:val="o"/>
+      <w:lvlJc w:val="left"/>
+      <w:pPr>
+        <w:ind w:left="3600" w:hanging="360"/>
+      </w:pPr>
+      <w:rPr>
+        <w:rFonts w:ascii="Courier New" w:hAnsi="Courier New" w:cs="Courier New" w:hint="default"/>
+      </w:rPr>
+    </w:lvl>
+    <w:lvl w:ilvl="5" w:tplc="0C090005" w:tentative="1">
+      <w:start w:val="1"/>
+      <w:numFmt w:val="bullet"/>
+      <w:lvlText w:val=""/>
+      <w:lvlJc w:val="left"/>
+      <w:pPr>
+        <w:ind w:left="4320" w:hanging="360"/>
+      </w:pPr>
+      <w:rPr>
+        <w:rFonts w:ascii="Wingdings" w:hAnsi="Wingdings" w:hint="default"/>
+      </w:rPr>
+    </w:lvl>
+    <w:lvl w:ilvl="6" w:tplc="0C090001" w:tentative="1">
+      <w:start w:val="1"/>
+      <w:numFmt w:val="bullet"/>
+      <w:lvlText w:val=""/>
+      <w:lvlJc w:val="left"/>
+      <w:pPr>
+        <w:ind w:left="5040" w:hanging="360"/>
+      </w:pPr>
+      <w:rPr>
+        <w:rFonts w:ascii="Symbol" w:hAnsi="Symbol" w:hint="default"/>
+      </w:rPr>
+    </w:lvl>
+    <w:lvl w:ilvl="7" w:tplc="0C090003" w:tentative="1">
+      <w:start w:val="1"/>
+      <w:numFmt w:val="bullet"/>
+      <w:lvlText w:val="o"/>
+      <w:lvlJc w:val="left"/>
+      <w:pPr>
+        <w:ind w:left="5760" w:hanging="360"/>
+      </w:pPr>
+      <w:rPr>
+        <w:rFonts w:ascii="Courier New" w:hAnsi="Courier New" w:cs="Courier New" w:hint="default"/>
+      </w:rPr>
+    </w:lvl>
+    <w:lvl w:ilvl="8" w:tplc="0C090005" w:tentative="1">
+      <w:start w:val="1"/>
+      <w:numFmt w:val="bullet"/>
+      <w:lvlText w:val=""/>
+      <w:lvlJc w:val="left"/>
+      <w:pPr>
+        <w:ind w:left="6480" w:hanging="360"/>
+      </w:pPr>
+      <w:rPr>
+        <w:rFonts w:ascii="Wingdings" w:hAnsi="Wingdings" w:hint="default"/>
+      </w:rPr>
+    </w:lvl>
+  </w:abstractNum>
+  <w:abstractNum w:abstractNumId="33" w15:restartNumberingAfterBreak="0">
     <w:nsid w:val="79FE59FF"/>
     <w:multiLevelType w:val="multilevel"/>
     <w:tmpl w:val="877E4FCC"/>
@@ -8917,7 +11041,120 @@
       </w:pPr>
     </w:lvl>
   </w:abstractNum>
-  <w:abstractNum w:abstractNumId="27" w15:restartNumberingAfterBreak="0">
+  <w:abstractNum w:abstractNumId="34" w15:restartNumberingAfterBreak="0">
+    <w:nsid w:val="7AA97236"/>
+    <w:multiLevelType w:val="hybridMultilevel"/>
+    <w:tmpl w:val="90B056A2"/>
+    <w:lvl w:ilvl="0" w:tplc="0C09000B">
+      <w:start w:val="1"/>
+      <w:numFmt w:val="bullet"/>
+      <w:lvlText w:val=""/>
+      <w:lvlJc w:val="left"/>
+      <w:pPr>
+        <w:ind w:left="720" w:hanging="360"/>
+      </w:pPr>
+      <w:rPr>
+        <w:rFonts w:ascii="Wingdings" w:hAnsi="Wingdings" w:hint="default"/>
+      </w:rPr>
+    </w:lvl>
+    <w:lvl w:ilvl="1" w:tplc="0C090003" w:tentative="1">
+      <w:start w:val="1"/>
+      <w:numFmt w:val="bullet"/>
+      <w:lvlText w:val="o"/>
+      <w:lvlJc w:val="left"/>
+      <w:pPr>
+        <w:ind w:left="1440" w:hanging="360"/>
+      </w:pPr>
+      <w:rPr>
+        <w:rFonts w:ascii="Courier New" w:hAnsi="Courier New" w:cs="Courier New" w:hint="default"/>
+      </w:rPr>
+    </w:lvl>
+    <w:lvl w:ilvl="2" w:tplc="0C090005" w:tentative="1">
+      <w:start w:val="1"/>
+      <w:numFmt w:val="bullet"/>
+      <w:lvlText w:val=""/>
+      <w:lvlJc w:val="left"/>
+      <w:pPr>
+        <w:ind w:left="2160" w:hanging="360"/>
+      </w:pPr>
+      <w:rPr>
+        <w:rFonts w:ascii="Wingdings" w:hAnsi="Wingdings" w:hint="default"/>
+      </w:rPr>
+    </w:lvl>
+    <w:lvl w:ilvl="3" w:tplc="0C090001" w:tentative="1">
+      <w:start w:val="1"/>
+      <w:numFmt w:val="bullet"/>
+      <w:lvlText w:val=""/>
+      <w:lvlJc w:val="left"/>
+      <w:pPr>
+        <w:ind w:left="2880" w:hanging="360"/>
+      </w:pPr>
+      <w:rPr>
+        <w:rFonts w:ascii="Symbol" w:hAnsi="Symbol" w:hint="default"/>
+      </w:rPr>
+    </w:lvl>
+    <w:lvl w:ilvl="4" w:tplc="0C090003" w:tentative="1">
+      <w:start w:val="1"/>
+      <w:numFmt w:val="bullet"/>
+      <w:lvlText w:val="o"/>
+      <w:lvlJc w:val="left"/>
+      <w:pPr>
+        <w:ind w:left="3600" w:hanging="360"/>
+      </w:pPr>
+      <w:rPr>
+        <w:rFonts w:ascii="Courier New" w:hAnsi="Courier New" w:cs="Courier New" w:hint="default"/>
+      </w:rPr>
+    </w:lvl>
+    <w:lvl w:ilvl="5" w:tplc="0C090005" w:tentative="1">
+      <w:start w:val="1"/>
+      <w:numFmt w:val="bullet"/>
+      <w:lvlText w:val=""/>
+      <w:lvlJc w:val="left"/>
+      <w:pPr>
+        <w:ind w:left="4320" w:hanging="360"/>
+      </w:pPr>
+      <w:rPr>
+        <w:rFonts w:ascii="Wingdings" w:hAnsi="Wingdings" w:hint="default"/>
+      </w:rPr>
+    </w:lvl>
+    <w:lvl w:ilvl="6" w:tplc="0C090001" w:tentative="1">
+      <w:start w:val="1"/>
+      <w:numFmt w:val="bullet"/>
+      <w:lvlText w:val=""/>
+      <w:lvlJc w:val="left"/>
+      <w:pPr>
+        <w:ind w:left="5040" w:hanging="360"/>
+      </w:pPr>
+      <w:rPr>
+        <w:rFonts w:ascii="Symbol" w:hAnsi="Symbol" w:hint="default"/>
+      </w:rPr>
+    </w:lvl>
+    <w:lvl w:ilvl="7" w:tplc="0C090003" w:tentative="1">
+      <w:start w:val="1"/>
+      <w:numFmt w:val="bullet"/>
+      <w:lvlText w:val="o"/>
+      <w:lvlJc w:val="left"/>
+      <w:pPr>
+        <w:ind w:left="5760" w:hanging="360"/>
+      </w:pPr>
+      <w:rPr>
+        <w:rFonts w:ascii="Courier New" w:hAnsi="Courier New" w:cs="Courier New" w:hint="default"/>
+      </w:rPr>
+    </w:lvl>
+    <w:lvl w:ilvl="8" w:tplc="0C090005" w:tentative="1">
+      <w:start w:val="1"/>
+      <w:numFmt w:val="bullet"/>
+      <w:lvlText w:val=""/>
+      <w:lvlJc w:val="left"/>
+      <w:pPr>
+        <w:ind w:left="6480" w:hanging="360"/>
+      </w:pPr>
+      <w:rPr>
+        <w:rFonts w:ascii="Wingdings" w:hAnsi="Wingdings" w:hint="default"/>
+      </w:rPr>
+    </w:lvl>
+  </w:abstractNum>
+  <w:abstractNum w:abstractNumId="35" w15:restartNumberingAfterBreak="0">
     <w:nsid w:val="7BFD62EE"/>
     <w:multiLevelType w:val="multilevel"/>
     <w:tmpl w:val="29540650"/>
@@ -9039,89 +11276,229 @@
       </w:pPr>
     </w:lvl>
   </w:abstractNum>
+  <w:abstractNum w:abstractNumId="36" w15:restartNumberingAfterBreak="0">
+    <w:nsid w:val="7DE62C9F"/>
+    <w:multiLevelType w:val="hybridMultilevel"/>
+    <w:tmpl w:val="3A0EBC78"/>
+    <w:lvl w:ilvl="0" w:tplc="0C09000B">
+      <w:start w:val="1"/>
+      <w:numFmt w:val="bullet"/>
+      <w:lvlText w:val=""/>
+      <w:lvlJc w:val="left"/>
+      <w:pPr>
+        <w:ind w:left="720" w:hanging="360"/>
+      </w:pPr>
+      <w:rPr>
+        <w:rFonts w:ascii="Wingdings" w:hAnsi="Wingdings" w:hint="default"/>
+      </w:rPr>
+    </w:lvl>
+    <w:lvl w:ilvl="1" w:tplc="0C090003" w:tentative="1">
+      <w:start w:val="1"/>
+      <w:numFmt w:val="bullet"/>
+      <w:lvlText w:val="o"/>
+      <w:lvlJc w:val="left"/>
+      <w:pPr>
+        <w:ind w:left="1440" w:hanging="360"/>
+      </w:pPr>
+      <w:rPr>
+        <w:rFonts w:ascii="Courier New" w:hAnsi="Courier New" w:cs="Courier New" w:hint="default"/>
+      </w:rPr>
+    </w:lvl>
+    <w:lvl w:ilvl="2" w:tplc="0C090005" w:tentative="1">
+      <w:start w:val="1"/>
+      <w:numFmt w:val="bullet"/>
+      <w:lvlText w:val=""/>
+      <w:lvlJc w:val="left"/>
+      <w:pPr>
+        <w:ind w:left="2160" w:hanging="360"/>
+      </w:pPr>
+      <w:rPr>
+        <w:rFonts w:ascii="Wingdings" w:hAnsi="Wingdings" w:hint="default"/>
+      </w:rPr>
+    </w:lvl>
+    <w:lvl w:ilvl="3" w:tplc="0C090001" w:tentative="1">
+      <w:start w:val="1"/>
+      <w:numFmt w:val="bullet"/>
+      <w:lvlText w:val=""/>
+      <w:lvlJc w:val="left"/>
+      <w:pPr>
+        <w:ind w:left="2880" w:hanging="360"/>
+      </w:pPr>
+      <w:rPr>
+        <w:rFonts w:ascii="Symbol" w:hAnsi="Symbol" w:hint="default"/>
+      </w:rPr>
+    </w:lvl>
+    <w:lvl w:ilvl="4" w:tplc="0C090003" w:tentative="1">
+      <w:start w:val="1"/>
+      <w:numFmt w:val="bullet"/>
+      <w:lvlText w:val="o"/>
+      <w:lvlJc w:val="left"/>
+      <w:pPr>
+        <w:ind w:left="3600" w:hanging="360"/>
+      </w:pPr>
+      <w:rPr>
+        <w:rFonts w:ascii="Courier New" w:hAnsi="Courier New" w:cs="Courier New" w:hint="default"/>
+      </w:rPr>
+    </w:lvl>
+    <w:lvl w:ilvl="5" w:tplc="0C090005" w:tentative="1">
+      <w:start w:val="1"/>
+      <w:numFmt w:val="bullet"/>
+      <w:lvlText w:val=""/>
+      <w:lvlJc w:val="left"/>
+      <w:pPr>
+        <w:ind w:left="4320" w:hanging="360"/>
+      </w:pPr>
+      <w:rPr>
+        <w:rFonts w:ascii="Wingdings" w:hAnsi="Wingdings" w:hint="default"/>
+      </w:rPr>
+    </w:lvl>
+    <w:lvl w:ilvl="6" w:tplc="0C090001" w:tentative="1">
+      <w:start w:val="1"/>
+      <w:numFmt w:val="bullet"/>
+      <w:lvlText w:val=""/>
+      <w:lvlJc w:val="left"/>
+      <w:pPr>
+        <w:ind w:left="5040" w:hanging="360"/>
+      </w:pPr>
+      <w:rPr>
+        <w:rFonts w:ascii="Symbol" w:hAnsi="Symbol" w:hint="default"/>
+      </w:rPr>
+    </w:lvl>
+    <w:lvl w:ilvl="7" w:tplc="0C090003" w:tentative="1">
+      <w:start w:val="1"/>
+      <w:numFmt w:val="bullet"/>
+      <w:lvlText w:val="o"/>
+      <w:lvlJc w:val="left"/>
+      <w:pPr>
+        <w:ind w:left="5760" w:hanging="360"/>
+      </w:pPr>
+      <w:rPr>
+        <w:rFonts w:ascii="Courier New" w:hAnsi="Courier New" w:cs="Courier New" w:hint="default"/>
+      </w:rPr>
+    </w:lvl>
+    <w:lvl w:ilvl="8" w:tplc="0C090005" w:tentative="1">
+      <w:start w:val="1"/>
+      <w:numFmt w:val="bullet"/>
+      <w:lvlText w:val=""/>
+      <w:lvlJc w:val="left"/>
+      <w:pPr>
+        <w:ind w:left="6480" w:hanging="360"/>
+      </w:pPr>
+      <w:rPr>
+        <w:rFonts w:ascii="Wingdings" w:hAnsi="Wingdings" w:hint="default"/>
+      </w:rPr>
+    </w:lvl>
+  </w:abstractNum>
   <w:num w:numId="1" w16cid:durableId="1210339391">
-    <w:abstractNumId w:val="19"/>
+    <w:abstractNumId w:val="25"/>
   </w:num>
   <w:num w:numId="2" w16cid:durableId="41757281">
-    <w:abstractNumId w:val="22"/>
+    <w:abstractNumId w:val="28"/>
   </w:num>
   <w:num w:numId="3" w16cid:durableId="1129473168">
-    <w:abstractNumId w:val="4"/>
+    <w:abstractNumId w:val="5"/>
   </w:num>
   <w:num w:numId="4" w16cid:durableId="700784854">
-    <w:abstractNumId w:val="26"/>
+    <w:abstractNumId w:val="33"/>
   </w:num>
   <w:num w:numId="5" w16cid:durableId="1947544501">
-    <w:abstractNumId w:val="10"/>
+    <w:abstractNumId w:val="12"/>
   </w:num>
   <w:num w:numId="6" w16cid:durableId="1639800095">
-    <w:abstractNumId w:val="6"/>
+    <w:abstractNumId w:val="7"/>
   </w:num>
   <w:num w:numId="7" w16cid:durableId="679702253">
-    <w:abstractNumId w:val="21"/>
+    <w:abstractNumId w:val="27"/>
   </w:num>
   <w:num w:numId="8" w16cid:durableId="666830484">
     <w:abstractNumId w:val="0"/>
   </w:num>
   <w:num w:numId="9" w16cid:durableId="1131902857">
+    <w:abstractNumId w:val="2"/>
+  </w:num>
+  <w:num w:numId="10" w16cid:durableId="785347236">
+    <w:abstractNumId w:val="14"/>
+  </w:num>
+  <w:num w:numId="11" w16cid:durableId="566841410">
+    <w:abstractNumId w:val="30"/>
+  </w:num>
+  <w:num w:numId="12" w16cid:durableId="1042560816">
+    <w:abstractNumId w:val="35"/>
+  </w:num>
+  <w:num w:numId="13" w16cid:durableId="1439255507">
+    <w:abstractNumId w:val="10"/>
+  </w:num>
+  <w:num w:numId="14" w16cid:durableId="1160122973">
+    <w:abstractNumId w:val="21"/>
+  </w:num>
+  <w:num w:numId="15" w16cid:durableId="646906617">
+    <w:abstractNumId w:val="16"/>
+  </w:num>
+  <w:num w:numId="16" w16cid:durableId="678429280">
+    <w:abstractNumId w:val="26"/>
+  </w:num>
+  <w:num w:numId="17" w16cid:durableId="1419597741">
+    <w:abstractNumId w:val="23"/>
+  </w:num>
+  <w:num w:numId="18" w16cid:durableId="799112321">
+    <w:abstractNumId w:val="13"/>
+  </w:num>
+  <w:num w:numId="19" w16cid:durableId="2097437005">
+    <w:abstractNumId w:val="6"/>
+  </w:num>
+  <w:num w:numId="20" w16cid:durableId="1397163405">
+    <w:abstractNumId w:val="11"/>
+  </w:num>
+  <w:num w:numId="21" w16cid:durableId="420298610">
+    <w:abstractNumId w:val="17"/>
+  </w:num>
+  <w:num w:numId="22" w16cid:durableId="1973900457">
+    <w:abstractNumId w:val="4"/>
+  </w:num>
+  <w:num w:numId="23" w16cid:durableId="1894152911">
+    <w:abstractNumId w:val="3"/>
+  </w:num>
+  <w:num w:numId="24" w16cid:durableId="467209600">
+    <w:abstractNumId w:val="9"/>
+  </w:num>
+  <w:num w:numId="25" w16cid:durableId="1732193564">
+    <w:abstractNumId w:val="24"/>
+  </w:num>
+  <w:num w:numId="26" w16cid:durableId="1427770463">
+    <w:abstractNumId w:val="29"/>
+  </w:num>
+  <w:num w:numId="27" w16cid:durableId="1581058716">
+    <w:abstractNumId w:val="18"/>
+  </w:num>
+  <w:num w:numId="28" w16cid:durableId="1604805784">
+    <w:abstractNumId w:val="31"/>
+  </w:num>
+  <w:num w:numId="29" w16cid:durableId="116069910">
+    <w:abstractNumId w:val="32"/>
+  </w:num>
+  <w:num w:numId="30" w16cid:durableId="1708093965">
+    <w:abstractNumId w:val="20"/>
+  </w:num>
+  <w:num w:numId="31" w16cid:durableId="1090003419">
     <w:abstractNumId w:val="1"/>
   </w:num>
-  <w:num w:numId="10" w16cid:durableId="785347236">
-    <w:abstractNumId w:val="12"/>
-  </w:num>
-  <w:num w:numId="11" w16cid:durableId="566841410">
-    <w:abstractNumId w:val="24"/>
-  </w:num>
-  <w:num w:numId="12" w16cid:durableId="1042560816">
-    <w:abstractNumId w:val="27"/>
-  </w:num>
-  <w:num w:numId="13" w16cid:durableId="1439255507">
+  <w:num w:numId="32" w16cid:durableId="1941790633">
     <w:abstractNumId w:val="8"/>
   </w:num>
-  <w:num w:numId="14" w16cid:durableId="1160122973">
-    <w:abstractNumId w:val="16"/>
-  </w:num>
-  <w:num w:numId="15" w16cid:durableId="646906617">
-    <w:abstractNumId w:val="13"/>
-  </w:num>
-  <w:num w:numId="16" w16cid:durableId="678429280">
-    <w:abstractNumId w:val="20"/>
-  </w:num>
-  <w:num w:numId="17" w16cid:durableId="1419597741">
-    <w:abstractNumId w:val="17"/>
-  </w:num>
-  <w:num w:numId="18" w16cid:durableId="799112321">
-    <w:abstractNumId w:val="11"/>
-  </w:num>
-  <w:num w:numId="19" w16cid:durableId="2097437005">
-    <w:abstractNumId w:val="5"/>
-  </w:num>
-  <w:num w:numId="20" w16cid:durableId="1397163405">
-    <w:abstractNumId w:val="9"/>
-  </w:num>
-  <w:num w:numId="21" w16cid:durableId="420298610">
-    <w:abstractNumId w:val="14"/>
-  </w:num>
-  <w:num w:numId="22" w16cid:durableId="1973900457">
-    <w:abstractNumId w:val="3"/>
-  </w:num>
-  <w:num w:numId="23" w16cid:durableId="1894152911">
-    <w:abstractNumId w:val="2"/>
-  </w:num>
-  <w:num w:numId="24" w16cid:durableId="467209600">
-    <w:abstractNumId w:val="7"/>
-  </w:num>
-  <w:num w:numId="25" w16cid:durableId="1732193564">
-    <w:abstractNumId w:val="18"/>
-  </w:num>
-  <w:num w:numId="26" w16cid:durableId="1427770463">
-    <w:abstractNumId w:val="23"/>
-  </w:num>
-  <w:num w:numId="27" w16cid:durableId="1581058716">
+  <w:num w:numId="33" w16cid:durableId="152838396">
     <w:abstractNumId w:val="15"/>
   </w:num>
-  <w:num w:numId="28" w16cid:durableId="1604805784">
-    <w:abstractNumId w:val="25"/>
+  <w:num w:numId="34" w16cid:durableId="388960675">
+    <w:abstractNumId w:val="22"/>
+  </w:num>
+  <w:num w:numId="35" w16cid:durableId="1044790398">
+    <w:abstractNumId w:val="36"/>
+  </w:num>
+  <w:num w:numId="36" w16cid:durableId="1250890195">
+    <w:abstractNumId w:val="34"/>
+  </w:num>
+  <w:num w:numId="37" w16cid:durableId="170528816">
+    <w:abstractNumId w:val="19"/>
   </w:num>
 </w:numbering>
 </file>

</xml_diff>

<commit_message>
colors to risk matrix, finalized risk matrix
</commit_message>
<xml_diff>
--- a/TERM3/T3B1-ICTPMG613-Manage_ICT_project_plan/2-ICTPMG613-Assessment_Task 2/ICTPMG613_AssessmentTask_Manuel_S_Perez_E-ProjectManagementPlan.docx
+++ b/TERM3/T3B1-ICTPMG613-Manage_ICT_project_plan/2-ICTPMG613-Assessment_Task 2/ICTPMG613_AssessmentTask_Manuel_S_Perez_E-ProjectManagementPlan.docx
@@ -3192,25 +3192,7 @@
         <w:rPr>
           <w:color w:val="000000" w:themeColor="text1"/>
         </w:rPr>
-        <w:t>I</w:t>
-      </w:r>
-      <w:r>
-        <w:rPr>
-          <w:color w:val="000000" w:themeColor="text1"/>
-        </w:rPr>
-        <w:t xml:space="preserve">ssue </w:t>
-      </w:r>
-      <w:r>
-        <w:rPr>
-          <w:color w:val="000000" w:themeColor="text1"/>
-        </w:rPr>
-        <w:t>support of</w:t>
-      </w:r>
-      <w:r>
-        <w:rPr>
-          <w:color w:val="000000" w:themeColor="text1"/>
-        </w:rPr>
-        <w:t xml:space="preserve"> </w:t>
+        <w:t xml:space="preserve">Issue support of </w:t>
       </w:r>
       <w:r>
         <w:rPr>
@@ -3222,13 +3204,7 @@
         <w:rPr>
           <w:color w:val="000000" w:themeColor="text1"/>
         </w:rPr>
-        <w:t xml:space="preserve"> systems</w:t>
-      </w:r>
-      <w:r>
-        <w:rPr>
-          <w:color w:val="000000" w:themeColor="text1"/>
-        </w:rPr>
-        <w:t xml:space="preserve">, </w:t>
+        <w:t xml:space="preserve"> systems, </w:t>
       </w:r>
       <w:r>
         <w:rPr>
@@ -3264,19 +3240,7 @@
         <w:rPr>
           <w:color w:val="000000" w:themeColor="text1"/>
         </w:rPr>
-        <w:t xml:space="preserve"> infrastructure</w:t>
-      </w:r>
-      <w:r>
-        <w:rPr>
-          <w:color w:val="000000" w:themeColor="text1"/>
-        </w:rPr>
-        <w:t xml:space="preserve"> </w:t>
-      </w:r>
-      <w:r>
-        <w:rPr>
-          <w:color w:val="000000" w:themeColor="text1"/>
-        </w:rPr>
-        <w:t xml:space="preserve">and </w:t>
+        <w:t xml:space="preserve"> infrastructure and </w:t>
       </w:r>
       <w:r>
         <w:rPr>
@@ -3288,13 +3252,7 @@
         <w:rPr>
           <w:color w:val="000000" w:themeColor="text1"/>
         </w:rPr>
-        <w:t xml:space="preserve"> software </w:t>
-      </w:r>
-      <w:r>
-        <w:rPr>
-          <w:color w:val="000000" w:themeColor="text1"/>
-        </w:rPr>
-        <w:t>will not be provided</w:t>
+        <w:t xml:space="preserve"> software will not be provided</w:t>
       </w:r>
     </w:p>
     <w:p>
@@ -5312,6 +5270,7 @@
               <w:bottom w:val="single" w:sz="4" w:space="0" w:color="DEEAF6"/>
               <w:right w:val="single" w:sz="4" w:space="0" w:color="DEEAF6"/>
             </w:tcBorders>
+            <w:shd w:val="clear" w:color="auto" w:fill="FFFF00"/>
           </w:tcPr>
           <w:p>
             <w:pPr>
@@ -5321,7 +5280,7 @@
               <w:rPr>
                 <w:color w:val="000000"/>
               </w:rPr>
-              <w:t>Low</w:t>
+              <w:t>Medium</w:t>
             </w:r>
           </w:p>
         </w:tc>
@@ -5334,6 +5293,7 @@
               <w:bottom w:val="single" w:sz="4" w:space="0" w:color="DEEAF6"/>
               <w:right w:val="single" w:sz="4" w:space="0" w:color="DEEAF6"/>
             </w:tcBorders>
+            <w:shd w:val="clear" w:color="auto" w:fill="FF0000"/>
           </w:tcPr>
           <w:p>
             <w:pPr>
@@ -5440,6 +5400,7 @@
               <w:bottom w:val="single" w:sz="4" w:space="0" w:color="DEEAF6"/>
               <w:right w:val="single" w:sz="4" w:space="0" w:color="DEEAF6"/>
             </w:tcBorders>
+            <w:shd w:val="clear" w:color="auto" w:fill="FFFF00"/>
           </w:tcPr>
           <w:p>
             <w:pPr>
@@ -5462,6 +5423,7 @@
               <w:bottom w:val="single" w:sz="4" w:space="0" w:color="DEEAF6"/>
               <w:right w:val="single" w:sz="4" w:space="0" w:color="DEEAF6"/>
             </w:tcBorders>
+            <w:shd w:val="clear" w:color="auto" w:fill="FFFF00"/>
           </w:tcPr>
           <w:p>
             <w:pPr>
@@ -5616,6 +5578,7 @@
               <w:bottom w:val="single" w:sz="4" w:space="0" w:color="DEEAF6"/>
               <w:right w:val="single" w:sz="4" w:space="0" w:color="DEEAF6"/>
             </w:tcBorders>
+            <w:shd w:val="clear" w:color="auto" w:fill="FFFF00"/>
           </w:tcPr>
           <w:p>
             <w:pPr>
@@ -5638,6 +5601,7 @@
               <w:bottom w:val="single" w:sz="4" w:space="0" w:color="DEEAF6"/>
               <w:right w:val="single" w:sz="4" w:space="0" w:color="DEEAF6"/>
             </w:tcBorders>
+            <w:shd w:val="clear" w:color="auto" w:fill="FF0000"/>
           </w:tcPr>
           <w:p>
             <w:pPr>
@@ -5782,6 +5746,7 @@
               <w:bottom w:val="single" w:sz="4" w:space="0" w:color="DEEAF6"/>
               <w:right w:val="single" w:sz="4" w:space="0" w:color="DEEAF6"/>
             </w:tcBorders>
+            <w:shd w:val="clear" w:color="auto" w:fill="FFC000"/>
           </w:tcPr>
           <w:p>
             <w:pPr>
@@ -5792,6 +5757,12 @@
                 <w:color w:val="000000"/>
               </w:rPr>
               <w:t>Medium</w:t>
+            </w:r>
+            <w:r>
+              <w:rPr>
+                <w:color w:val="000000"/>
+              </w:rPr>
+              <w:t xml:space="preserve"> High</w:t>
             </w:r>
           </w:p>
         </w:tc>
@@ -5804,6 +5775,7 @@
               <w:bottom w:val="single" w:sz="4" w:space="0" w:color="DEEAF6"/>
               <w:right w:val="single" w:sz="4" w:space="0" w:color="DEEAF6"/>
             </w:tcBorders>
+            <w:shd w:val="clear" w:color="auto" w:fill="FFC000"/>
           </w:tcPr>
           <w:p>
             <w:pPr>
@@ -5817,6 +5789,12 @@
                 <w:color w:val="000000"/>
               </w:rPr>
               <w:t>Medium</w:t>
+            </w:r>
+            <w:r>
+              <w:rPr>
+                <w:color w:val="000000"/>
+              </w:rPr>
+              <w:t xml:space="preserve"> High</w:t>
             </w:r>
           </w:p>
         </w:tc>
@@ -5890,6 +5868,7 @@
               <w:bottom w:val="single" w:sz="4" w:space="0" w:color="DEEAF6"/>
               <w:right w:val="single" w:sz="4" w:space="0" w:color="DEEAF6"/>
             </w:tcBorders>
+            <w:shd w:val="clear" w:color="auto" w:fill="FF0000"/>
           </w:tcPr>
           <w:p>
             <w:pPr>
@@ -5918,6 +5897,7 @@
               <w:bottom w:val="single" w:sz="4" w:space="0" w:color="DEEAF6"/>
               <w:right w:val="single" w:sz="4" w:space="0" w:color="DEEAF6"/>
             </w:tcBorders>
+            <w:shd w:val="clear" w:color="auto" w:fill="FF0000"/>
           </w:tcPr>
           <w:p>
             <w:pPr>
@@ -6049,6 +6029,7 @@
               <w:bottom w:val="single" w:sz="4" w:space="0" w:color="DEEAF6"/>
               <w:right w:val="single" w:sz="4" w:space="0" w:color="DEEAF6"/>
             </w:tcBorders>
+            <w:shd w:val="clear" w:color="auto" w:fill="FFC000"/>
           </w:tcPr>
           <w:p>
             <w:pPr>
@@ -6059,6 +6040,12 @@
                 <w:color w:val="000000"/>
               </w:rPr>
               <w:t>Medium</w:t>
+            </w:r>
+            <w:r>
+              <w:rPr>
+                <w:color w:val="000000"/>
+              </w:rPr>
+              <w:t xml:space="preserve"> High</w:t>
             </w:r>
           </w:p>
         </w:tc>
@@ -6071,6 +6058,7 @@
               <w:bottom w:val="single" w:sz="4" w:space="0" w:color="DEEAF6"/>
               <w:right w:val="single" w:sz="4" w:space="0" w:color="DEEAF6"/>
             </w:tcBorders>
+            <w:shd w:val="clear" w:color="auto" w:fill="FF0000"/>
           </w:tcPr>
           <w:p>
             <w:pPr>
@@ -6178,11 +6166,18 @@
               <w:bottom w:val="single" w:sz="4" w:space="0" w:color="DEEAF6"/>
               <w:right w:val="single" w:sz="4" w:space="0" w:color="DEEAF6"/>
             </w:tcBorders>
+            <w:shd w:val="clear" w:color="auto" w:fill="92D050"/>
           </w:tcPr>
           <w:p>
             <w:pPr>
               <w:pStyle w:val="RTOWorksBodyText"/>
             </w:pPr>
+            <w:r>
+              <w:rPr>
+                <w:color w:val="000000"/>
+              </w:rPr>
+              <w:t xml:space="preserve">Low </w:t>
+            </w:r>
             <w:r>
               <w:rPr>
                 <w:color w:val="000000"/>
@@ -6200,6 +6195,7 @@
               <w:bottom w:val="single" w:sz="4" w:space="0" w:color="DEEAF6"/>
               <w:right w:val="single" w:sz="4" w:space="0" w:color="DEEAF6"/>
             </w:tcBorders>
+            <w:shd w:val="clear" w:color="auto" w:fill="FF0000"/>
           </w:tcPr>
           <w:p>
             <w:pPr>
@@ -6307,6 +6303,7 @@
               <w:bottom w:val="single" w:sz="4" w:space="0" w:color="DEEAF6"/>
               <w:right w:val="single" w:sz="4" w:space="0" w:color="DEEAF6"/>
             </w:tcBorders>
+            <w:shd w:val="clear" w:color="auto" w:fill="FFFF00"/>
           </w:tcPr>
           <w:p>
             <w:pPr>
@@ -6329,6 +6326,7 @@
               <w:bottom w:val="single" w:sz="4" w:space="0" w:color="DEEAF6"/>
               <w:right w:val="single" w:sz="4" w:space="0" w:color="DEEAF6"/>
             </w:tcBorders>
+            <w:shd w:val="clear" w:color="auto" w:fill="FFFF00"/>
           </w:tcPr>
           <w:p>
             <w:pPr>
@@ -6466,6 +6464,7 @@
               <w:bottom w:val="single" w:sz="4" w:space="0" w:color="DEEAF6"/>
               <w:right w:val="single" w:sz="4" w:space="0" w:color="DEEAF6"/>
             </w:tcBorders>
+            <w:shd w:val="clear" w:color="auto" w:fill="FF0000"/>
           </w:tcPr>
           <w:p>
             <w:pPr>
@@ -6494,6 +6493,7 @@
               <w:bottom w:val="single" w:sz="4" w:space="0" w:color="DEEAF6"/>
               <w:right w:val="single" w:sz="4" w:space="0" w:color="DEEAF6"/>
             </w:tcBorders>
+            <w:shd w:val="clear" w:color="auto" w:fill="FF0000"/>
           </w:tcPr>
           <w:p>
             <w:pPr>
@@ -7601,7 +7601,7 @@
         <w:noProof/>
       </w:rPr>
       <w:pict w14:anchorId="4D27029B">
-        <v:rect id="Frame12" o:spid="_x0000_s1025" style="position:absolute;margin-left:-250.25pt;margin-top:.05pt;width:1.15pt;height:1.15pt;z-index:-251658752;visibility:visible;mso-wrap-style:square;mso-wrap-distance-left:0;mso-wrap-distance-top:0;mso-wrap-distance-right:0;mso-wrap-distance-bottom:0;mso-position-horizontal:right;mso-position-horizontal-relative:margin;mso-position-vertical:absolute;mso-position-vertical-relative:text;v-text-anchor:top" o:gfxdata="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" o:allowincell="f" filled="f" stroked="f" strokeweight="0">
+        <v:rect id="Frame12" o:spid="_x0000_s1025" style="position:absolute;margin-left:-300.3pt;margin-top:.05pt;width:1.15pt;height:1.15pt;z-index:-251658752;visibility:visible;mso-wrap-style:square;mso-wrap-distance-left:0;mso-wrap-distance-top:0;mso-wrap-distance-right:0;mso-wrap-distance-bottom:0;mso-position-horizontal:right;mso-position-horizontal-relative:margin;mso-position-vertical:absolute;mso-position-vertical-relative:text;v-text-anchor:top" o:gfxdata="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" o:allowincell="f" filled="f" stroked="f" strokeweight="0">
           <v:textbox style="mso-fit-shape-to-text:t" inset="0,0,0,0">
             <w:txbxContent>
               <w:sdt>
@@ -13699,6 +13699,7 @@
   <w:style w:type="character" w:default="1" w:styleId="DefaultParagraphFont">
     <w:name w:val="Default Paragraph Font"/>
     <w:uiPriority w:val="1"/>
+    <w:semiHidden/>
     <w:unhideWhenUsed/>
   </w:style>
   <w:style w:type="table" w:default="1" w:styleId="TableNormal">

</xml_diff>

<commit_message>
updated project management plan
</commit_message>
<xml_diff>
--- a/TERM3/T3B1-ICTPMG613-Manage_ICT_project_plan/2-ICTPMG613-Assessment_Task 2/ICTPMG613_AssessmentTask_Manuel_S_Perez_E-ProjectManagementPlan.docx
+++ b/TERM3/T3B1-ICTPMG613-Manage_ICT_project_plan/2-ICTPMG613-Assessment_Task 2/ICTPMG613_AssessmentTask_Manuel_S_Perez_E-ProjectManagementPlan.docx
@@ -2181,6 +2181,12 @@
           <w:color w:val="000000" w:themeColor="text1"/>
         </w:rPr>
         <w:t xml:space="preserve"> </w:t>
+      </w:r>
+      <w:r>
+        <w:rPr>
+          <w:color w:val="000000" w:themeColor="text1"/>
+        </w:rPr>
+        <w:t>In the implementation phase, the project will be divided into two phases that will be worked on in parallel: 1) infrastructure migration and provisioning of new work devices, and 2) website development. The first project will continue to be managed using the Waterfall methodology, while the second will be managed using Sprints.</w:t>
       </w:r>
     </w:p>
     <w:p>
@@ -2594,6 +2600,7 @@
         <w:rPr>
           <w:color w:val="000000" w:themeColor="text1"/>
         </w:rPr>
+        <w:lastRenderedPageBreak/>
         <w:t>Waterfall is well-suited for a project with strict constraints, where tasks can be carried out in a linear and structured sequence.</w:t>
       </w:r>
     </w:p>
@@ -2618,7 +2625,6 @@
         <w:rPr>
           <w:color w:val="000000" w:themeColor="text1"/>
         </w:rPr>
-        <w:lastRenderedPageBreak/>
         <w:t>Finally, based on my own experience, an Agile methodology is ideal for software development. Therefore, I have chosen to apply Scrum, as I have several years of experience using this methodology in similar projects.</w:t>
       </w:r>
     </w:p>
@@ -7601,7 +7607,7 @@
         <w:noProof/>
       </w:rPr>
       <w:pict w14:anchorId="4D27029B">
-        <v:rect id="Frame12" o:spid="_x0000_s1025" style="position:absolute;margin-left:-300.3pt;margin-top:.05pt;width:1.15pt;height:1.15pt;z-index:-251658752;visibility:visible;mso-wrap-style:square;mso-wrap-distance-left:0;mso-wrap-distance-top:0;mso-wrap-distance-right:0;mso-wrap-distance-bottom:0;mso-position-horizontal:right;mso-position-horizontal-relative:margin;mso-position-vertical:absolute;mso-position-vertical-relative:text;v-text-anchor:top" o:gfxdata="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" o:allowincell="f" filled="f" stroked="f" strokeweight="0">
+        <v:rect id="Frame12" o:spid="_x0000_s1025" style="position:absolute;margin-left:-350.35pt;margin-top:.05pt;width:1.15pt;height:1.15pt;z-index:-251658752;visibility:visible;mso-wrap-style:square;mso-wrap-distance-left:0;mso-wrap-distance-top:0;mso-wrap-distance-right:0;mso-wrap-distance-bottom:0;mso-position-horizontal:right;mso-position-horizontal-relative:margin;mso-position-vertical:absolute;mso-position-vertical-relative:text;v-text-anchor:top" o:gfxdata="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" o:allowincell="f" filled="f" stroked="f" strokeweight="0">
           <v:textbox style="mso-fit-shape-to-text:t" inset="0,0,0,0">
             <w:txbxContent>
               <w:sdt>

</xml_diff>

<commit_message>
updated work down structure
</commit_message>
<xml_diff>
--- a/TERM3/T3B1-ICTPMG613-Manage_ICT_project_plan/2-ICTPMG613-Assessment_Task 2/ICTPMG613_AssessmentTask_Manuel_S_Perez_E-ProjectManagementPlan.docx
+++ b/TERM3/T3B1-ICTPMG613-Manage_ICT_project_plan/2-ICTPMG613-Assessment_Task 2/ICTPMG613_AssessmentTask_Manuel_S_Perez_E-ProjectManagementPlan.docx
@@ -70,32 +70,48 @@
           <w:lang w:eastAsia="en-US"/>
         </w:rPr>
       </w:pPr>
-      <w:r>
-        <w:rPr>
-          <w:rFonts w:ascii="Arial" w:hAnsi="Arial"/>
-          <w:color w:val="auto"/>
-        </w:rPr>
-        <w:t>Technological modernisation of software, hardware systems and Design, implementation of a modern website at Boutique Build Australia</w:t>
-      </w:r>
-    </w:p>
-    <w:p>
-      <w:pPr>
-        <w:pStyle w:val="RTOWorksHeading2"/>
-        <w:jc w:val="center"/>
+      <w:bookmarkStart w:id="0" w:name="_Hlk204370905"/>
+      <w:r>
         <w:rPr>
           <w:rFonts w:ascii="Arial" w:hAnsi="Arial"/>
           <w:sz w:val="40"/>
           <w:szCs w:val="40"/>
         </w:rPr>
-      </w:pPr>
-      <w:r>
+        <w:t>Strategic Plan</w:t>
+      </w:r>
+      <w:r>
+        <w:rPr>
+          <w:rFonts w:ascii="Arial" w:hAnsi="Arial"/>
+          <w:color w:val="auto"/>
+        </w:rPr>
+        <w:t xml:space="preserve"> </w:t>
+      </w:r>
+      <w:r>
+        <w:rPr>
+          <w:rFonts w:ascii="Arial" w:hAnsi="Arial"/>
+          <w:color w:val="auto"/>
+        </w:rPr>
+        <w:t>Technological modernisation of software, hardware systems and Design, implementation of a modern website at Boutique B</w:t>
+      </w:r>
+      <w:bookmarkEnd w:id="0"/>
+      <w:r>
+        <w:rPr>
+          <w:rFonts w:ascii="Arial" w:hAnsi="Arial"/>
+          <w:color w:val="auto"/>
+        </w:rPr>
+        <w:t>uild Australia</w:t>
+      </w:r>
+    </w:p>
+    <w:p>
+      <w:pPr>
+        <w:pStyle w:val="RTOWorksHeading2"/>
+        <w:jc w:val="center"/>
         <w:rPr>
           <w:rFonts w:ascii="Arial" w:hAnsi="Arial"/>
           <w:sz w:val="40"/>
           <w:szCs w:val="40"/>
         </w:rPr>
-        <w:t>Strategic Plan</w:t>
-      </w:r>
+      </w:pPr>
       <w:r>
         <w:rPr>
           <w:rFonts w:ascii="Arial" w:hAnsi="Arial"/>
@@ -269,7 +285,7 @@
           <w:rFonts w:ascii="Arial" w:hAnsi="Arial" w:cs="Arial"/>
         </w:rPr>
       </w:pPr>
-      <w:bookmarkStart w:id="0" w:name="_Toc247949624"/>
+      <w:bookmarkStart w:id="1" w:name="_Toc247949624"/>
       <w:r>
         <w:rPr>
           <w:rFonts w:ascii="Arial" w:hAnsi="Arial" w:cs="Arial"/>
@@ -278,7 +294,7 @@
         </w:rPr>
         <w:t xml:space="preserve">Our vision – to be the best home builder in Australia – drives everything we do, from the friendly greeting we give to customers at our display centre, to our supplier relationships and to our employees’ professional development.  </w:t>
       </w:r>
-      <w:bookmarkEnd w:id="0"/>
+      <w:bookmarkEnd w:id="1"/>
     </w:p>
     <w:p>
       <w:pPr>
@@ -360,11 +376,11 @@
       <w:pPr>
         <w:pStyle w:val="RTOWorksBullet1"/>
       </w:pPr>
-      <w:bookmarkStart w:id="1" w:name="_Hlk25484174"/>
+      <w:bookmarkStart w:id="2" w:name="_Hlk25484174"/>
       <w:r>
         <w:t>Honesty and reliability</w:t>
       </w:r>
-      <w:bookmarkEnd w:id="1"/>
+      <w:bookmarkEnd w:id="2"/>
     </w:p>
     <w:p>
       <w:pPr>
@@ -462,8 +478,8 @@
         </w:rPr>
         <w:t>Strategic Goals</w:t>
       </w:r>
-      <w:bookmarkStart w:id="2" w:name="OLE_LINK2"/>
-      <w:bookmarkStart w:id="3" w:name="OLE_LINK1"/>
+      <w:bookmarkStart w:id="3" w:name="OLE_LINK2"/>
+      <w:bookmarkStart w:id="4" w:name="OLE_LINK1"/>
     </w:p>
     <w:p>
       <w:pPr>
@@ -529,8 +545,8 @@
       <w:r>
         <w:t xml:space="preserve">Plan expansion into other Australian states and territories during the second half of 2021. </w:t>
       </w:r>
-      <w:bookmarkEnd w:id="2"/>
       <w:bookmarkEnd w:id="3"/>
+      <w:bookmarkEnd w:id="4"/>
     </w:p>
     <w:p>
       <w:pPr>
@@ -1288,7 +1304,33 @@
           <w:sz w:val="20"/>
           <w:szCs w:val="20"/>
         </w:rPr>
-        <w:t xml:space="preserve">I as a part of IT Biz Solutions teamwork </w:t>
+        <w:t xml:space="preserve">I as a part of </w:t>
+      </w:r>
+      <w:bookmarkStart w:id="5" w:name="_Hlk204370975"/>
+      <w:r>
+        <w:rPr>
+          <w:rFonts w:ascii="Arial" w:eastAsiaTheme="minorHAnsi" w:hAnsi="Arial"/>
+          <w:b w:val="0"/>
+          <w:bCs w:val="0"/>
+          <w:color w:val="000000" w:themeColor="text1"/>
+          <w:spacing w:val="0"/>
+          <w:sz w:val="20"/>
+          <w:szCs w:val="20"/>
+        </w:rPr>
+        <w:t xml:space="preserve">IT Biz Solutions </w:t>
+      </w:r>
+      <w:bookmarkEnd w:id="5"/>
+      <w:r>
+        <w:rPr>
+          <w:rFonts w:ascii="Arial" w:eastAsiaTheme="minorHAnsi" w:hAnsi="Arial"/>
+          <w:b w:val="0"/>
+          <w:bCs w:val="0"/>
+          <w:color w:val="000000" w:themeColor="text1"/>
+          <w:spacing w:val="0"/>
+          <w:sz w:val="20"/>
+          <w:szCs w:val="20"/>
+        </w:rPr>
+        <w:t xml:space="preserve">teamwork </w:t>
       </w:r>
       <w:r>
         <w:rPr>
@@ -3773,7 +3815,7 @@
                 <w:lang w:val="en-AU"/>
               </w:rPr>
             </w:pPr>
-            <w:bookmarkStart w:id="4" w:name="_Hlk204264580"/>
+            <w:bookmarkStart w:id="6" w:name="_Hlk204264580"/>
             <w:r>
               <w:rPr>
                 <w:b/>
@@ -5057,7 +5099,7 @@
           </w:p>
         </w:tc>
       </w:tr>
-      <w:bookmarkEnd w:id="4"/>
+      <w:bookmarkEnd w:id="6"/>
     </w:tbl>
     <w:p>
       <w:pPr>
@@ -5074,14 +5116,14 @@
           <w:rFonts w:ascii="Arial" w:hAnsi="Arial"/>
         </w:rPr>
       </w:pPr>
-      <w:bookmarkStart w:id="5" w:name="_Hlk29642724"/>
+      <w:bookmarkStart w:id="7" w:name="_Hlk29642724"/>
       <w:r>
         <w:rPr>
           <w:rFonts w:ascii="Arial" w:hAnsi="Arial"/>
         </w:rPr>
         <w:t>Risk management plan</w:t>
       </w:r>
-      <w:bookmarkEnd w:id="5"/>
+      <w:bookmarkEnd w:id="7"/>
     </w:p>
     <w:tbl>
       <w:tblPr>
@@ -7607,7 +7649,7 @@
         <w:noProof/>
       </w:rPr>
       <w:pict w14:anchorId="4D27029B">
-        <v:rect id="Frame12" o:spid="_x0000_s1025" style="position:absolute;margin-left:-350.35pt;margin-top:.05pt;width:1.15pt;height:1.15pt;z-index:-251658752;visibility:visible;mso-wrap-style:square;mso-wrap-distance-left:0;mso-wrap-distance-top:0;mso-wrap-distance-right:0;mso-wrap-distance-bottom:0;mso-position-horizontal:right;mso-position-horizontal-relative:margin;mso-position-vertical:absolute;mso-position-vertical-relative:text;v-text-anchor:top" o:gfxdata="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" o:allowincell="f" filled="f" stroked="f" strokeweight="0">
+        <v:rect id="Frame12" o:spid="_x0000_s1025" style="position:absolute;margin-left:-400.4pt;margin-top:.05pt;width:1.15pt;height:1.15pt;z-index:-251658752;visibility:visible;mso-wrap-style:square;mso-wrap-distance-left:0;mso-wrap-distance-top:0;mso-wrap-distance-right:0;mso-wrap-distance-bottom:0;mso-position-horizontal:right;mso-position-horizontal-relative:margin;mso-position-vertical:absolute;mso-position-vertical-relative:text;v-text-anchor:top" o:gfxdata="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" o:allowincell="f" filled="f" stroked="f" strokeweight="0">
           <v:textbox style="mso-fit-shape-to-text:t" inset="0,0,0,0">
             <w:txbxContent>
               <w:sdt>

</xml_diff>

<commit_message>
updated work breakdown document
</commit_message>
<xml_diff>
--- a/TERM3/T3B1-ICTPMG613-Manage_ICT_project_plan/2-ICTPMG613-Assessment_Task 2/ICTPMG613_AssessmentTask_Manuel_S_Perez_E-ProjectManagementPlan.docx
+++ b/TERM3/T3B1-ICTPMG613-Manage_ICT_project_plan/2-ICTPMG613-Assessment_Task 2/ICTPMG613_AssessmentTask_Manuel_S_Perez_E-ProjectManagementPlan.docx
@@ -390,13 +390,8 @@
       <w:pPr>
         <w:pStyle w:val="RTOWorksBodyText"/>
       </w:pPr>
-      <w:proofErr w:type="gramStart"/>
-      <w:r>
-        <w:t>In order to</w:t>
-      </w:r>
-      <w:proofErr w:type="gramEnd"/>
-      <w:r>
-        <w:t xml:space="preserve"> meet our core values, we have policies in these areas:</w:t>
+      <w:r>
+        <w:t>In order to meet our core values, we have policies in these areas:</w:t>
       </w:r>
     </w:p>
     <w:p>
@@ -611,11 +606,9 @@
       <w:r>
         <w:t xml:space="preserve">Continuing the drive to a customer centred, </w:t>
       </w:r>
-      <w:proofErr w:type="gramStart"/>
-      <w:r>
-        <w:t>high performance</w:t>
-      </w:r>
-      <w:proofErr w:type="gramEnd"/>
+      <w:r>
+        <w:t>high-performance</w:t>
+      </w:r>
       <w:r>
         <w:t xml:space="preserve"> workforce and culture</w:t>
       </w:r>
@@ -757,15 +750,7 @@
               <w:pStyle w:val="RTOWorksBullet1"/>
             </w:pPr>
             <w:r>
-              <w:t xml:space="preserve">Friendly </w:t>
-            </w:r>
-            <w:proofErr w:type="spellStart"/>
-            <w:r>
-              <w:t>organisational</w:t>
-            </w:r>
-            <w:proofErr w:type="spellEnd"/>
-            <w:r>
-              <w:t xml:space="preserve"> culture</w:t>
+              <w:t>Friendly organisational culture</w:t>
             </w:r>
           </w:p>
           <w:p>
@@ -792,26 +777,16 @@
               <w:pStyle w:val="RTOWorksBullet1"/>
             </w:pPr>
             <w:r>
-              <w:t xml:space="preserve">Focus on Sydney market </w:t>
-            </w:r>
-            <w:proofErr w:type="gramStart"/>
-            <w:r>
-              <w:t>only</w:t>
-            </w:r>
-            <w:proofErr w:type="gramEnd"/>
+              <w:t>Focus on Sydney market only</w:t>
+            </w:r>
           </w:p>
           <w:p>
             <w:pPr>
               <w:pStyle w:val="RTOWorksBullet1"/>
             </w:pPr>
             <w:r>
-              <w:t xml:space="preserve">Brand name not developed as </w:t>
-            </w:r>
-            <w:proofErr w:type="gramStart"/>
-            <w:r>
-              <w:t>yet</w:t>
-            </w:r>
-            <w:proofErr w:type="gramEnd"/>
+              <w:t>Brand name not developed as yet</w:t>
+            </w:r>
           </w:p>
           <w:p>
             <w:pPr>
@@ -911,13 +886,8 @@
               <w:pStyle w:val="RTOWorksBullet1"/>
             </w:pPr>
             <w:r>
-              <w:t xml:space="preserve">Housing sector experiencing </w:t>
-            </w:r>
-            <w:proofErr w:type="gramStart"/>
-            <w:r>
-              <w:t>growth</w:t>
-            </w:r>
-            <w:proofErr w:type="gramEnd"/>
+              <w:t>Housing sector experiencing growth</w:t>
+            </w:r>
           </w:p>
           <w:p>
             <w:pPr>
@@ -939,13 +909,8 @@
             <w:pPr>
               <w:pStyle w:val="RTOWorksBullet1"/>
             </w:pPr>
-            <w:proofErr w:type="gramStart"/>
-            <w:r>
-              <w:t>Many</w:t>
-            </w:r>
-            <w:proofErr w:type="gramEnd"/>
-            <w:r>
-              <w:t xml:space="preserve"> advertising channels unexplored</w:t>
+            <w:r>
+              <w:t>Many advertising channels unexplored</w:t>
             </w:r>
           </w:p>
         </w:tc>
@@ -972,13 +937,8 @@
               <w:pStyle w:val="RTOWorksBullet1"/>
             </w:pPr>
             <w:r>
-              <w:t xml:space="preserve">Changes in Industry/ Government legislation affecting construction </w:t>
-            </w:r>
-            <w:proofErr w:type="gramStart"/>
-            <w:r>
-              <w:t>industry</w:t>
-            </w:r>
-            <w:proofErr w:type="gramEnd"/>
+              <w:t>Changes in Industry/ Government legislation affecting construction industry</w:t>
+            </w:r>
           </w:p>
           <w:p>
             <w:pPr>
@@ -992,13 +952,8 @@
             <w:pPr>
               <w:pStyle w:val="RTOWorksBullet1"/>
             </w:pPr>
-            <w:proofErr w:type="gramStart"/>
-            <w:r>
-              <w:t>High level</w:t>
-            </w:r>
-            <w:proofErr w:type="gramEnd"/>
-            <w:r>
-              <w:t xml:space="preserve"> of competition</w:t>
+            <w:r>
+              <w:t>High level of competition</w:t>
             </w:r>
           </w:p>
           <w:p>
@@ -1006,21 +961,8 @@
               <w:pStyle w:val="RTOWorksBullet1"/>
             </w:pPr>
             <w:r>
-              <w:t xml:space="preserve">Predicted uncertainties in the world economy impacting </w:t>
-            </w:r>
-            <w:proofErr w:type="gramStart"/>
-            <w:r>
-              <w:t>level</w:t>
-            </w:r>
-            <w:proofErr w:type="gramEnd"/>
-            <w:r>
-              <w:t xml:space="preserve"> of demand for </w:t>
-            </w:r>
-            <w:proofErr w:type="gramStart"/>
-            <w:r>
-              <w:t>housing</w:t>
-            </w:r>
-            <w:proofErr w:type="gramEnd"/>
+              <w:t>Predicted uncertainties in the world economy impacting level of demand for housing</w:t>
+            </w:r>
           </w:p>
           <w:p>
             <w:pPr>
@@ -1126,21 +1068,13 @@
         <w:pStyle w:val="RTOWorksBullet1"/>
       </w:pPr>
       <w:r>
-        <w:t xml:space="preserve">Continually improving communication channels with all our </w:t>
-      </w:r>
-      <w:proofErr w:type="spellStart"/>
-      <w:r>
-        <w:t>stakeh</w:t>
+        <w:t>Continually improving communication channels with all our stakeh</w:t>
       </w:r>
       <w:r>
         <w:t>legacy</w:t>
       </w:r>
       <w:r>
-        <w:t>s</w:t>
-      </w:r>
-      <w:proofErr w:type="spellEnd"/>
-      <w:r>
-        <w:t>, ensuring a flow of timely and accurate information to facilitate effective planning and decision making</w:t>
+        <w:t>s, ensuring a flow of timely and accurate information to facilitate effective planning and decision making</w:t>
       </w:r>
     </w:p>
     <w:p>
@@ -1857,7 +1791,6 @@
           <w:szCs w:val="20"/>
         </w:rPr>
       </w:pPr>
-      <w:proofErr w:type="gramStart"/>
       <w:r>
         <w:rPr>
           <w:rFonts w:ascii="Arial" w:hAnsi="Arial" w:cs="Arial"/>
@@ -1866,9 +1799,8 @@
           <w:szCs w:val="20"/>
         </w:rPr>
         <w:lastRenderedPageBreak/>
-        <w:t>So</w:t>
-      </w:r>
-      <w:proofErr w:type="gramEnd"/>
+        <w:t>So,</w:t>
+      </w:r>
       <w:r>
         <w:rPr>
           <w:rFonts w:ascii="Arial" w:hAnsi="Arial" w:cs="Arial"/>
@@ -3408,7 +3340,7 @@
         <w:rPr>
           <w:color w:val="000000" w:themeColor="text1"/>
         </w:rPr>
-        <w:t>Complete the migration of databases to a cloud platform</w:t>
+        <w:t>Deliver a new IT infrastructure that is cloud-based, scalable, and fault-tolerant</w:t>
       </w:r>
     </w:p>
     <w:p>
@@ -3426,7 +3358,19 @@
         <w:rPr>
           <w:color w:val="000000" w:themeColor="text1"/>
         </w:rPr>
-        <w:t>Deliver a new IT infrastructure that is cloud-based, scalable, and fault-tolerant</w:t>
+        <w:t>Develop and deploy core</w:t>
+      </w:r>
+      <w:r>
+        <w:rPr>
+          <w:color w:val="000000" w:themeColor="text1"/>
+        </w:rPr>
+        <w:t xml:space="preserve"> applications </w:t>
+      </w:r>
+      <w:r>
+        <w:rPr>
+          <w:color w:val="000000" w:themeColor="text1"/>
+        </w:rPr>
+        <w:t>to the new cloud environment</w:t>
       </w:r>
     </w:p>
     <w:p>
@@ -3444,19 +3388,19 @@
         <w:rPr>
           <w:color w:val="000000" w:themeColor="text1"/>
         </w:rPr>
-        <w:t>Develop and deploy core</w:t>
-      </w:r>
-      <w:r>
-        <w:rPr>
-          <w:color w:val="000000" w:themeColor="text1"/>
-        </w:rPr>
-        <w:t xml:space="preserve"> applications </w:t>
-      </w:r>
-      <w:r>
-        <w:rPr>
-          <w:color w:val="000000" w:themeColor="text1"/>
-        </w:rPr>
-        <w:t>to the new cloud environment</w:t>
+        <w:t>Develop a modern, high-quality</w:t>
+      </w:r>
+      <w:r>
+        <w:rPr>
+          <w:color w:val="000000" w:themeColor="text1"/>
+        </w:rPr>
+        <w:t>, engaging and stylish</w:t>
+      </w:r>
+      <w:r>
+        <w:rPr>
+          <w:color w:val="000000" w:themeColor="text1"/>
+        </w:rPr>
+        <w:t xml:space="preserve"> website that enhances the company’s brand image</w:t>
       </w:r>
     </w:p>
     <w:p>
@@ -3475,19 +3419,25 @@
           <w:color w:val="000000" w:themeColor="text1"/>
         </w:rPr>
         <w:lastRenderedPageBreak/>
-        <w:t>Develop a modern, high-quality</w:t>
-      </w:r>
-      <w:r>
-        <w:rPr>
-          <w:color w:val="000000" w:themeColor="text1"/>
-        </w:rPr>
-        <w:t>, engaging and stylish</w:t>
-      </w:r>
-      <w:r>
-        <w:rPr>
-          <w:color w:val="000000" w:themeColor="text1"/>
-        </w:rPr>
-        <w:t xml:space="preserve"> website that enhances the company’s brand image</w:t>
+        <w:t>Implement remote access tools to ensure secure connectivity for all staff</w:t>
+      </w:r>
+      <w:r>
+        <w:rPr>
+          <w:color w:val="000000" w:themeColor="text1"/>
+        </w:rPr>
+        <w:t xml:space="preserve"> </w:t>
+      </w:r>
+      <w:r>
+        <w:rPr>
+          <w:color w:val="000000" w:themeColor="text1"/>
+        </w:rPr>
+        <w:t xml:space="preserve">and </w:t>
+      </w:r>
+      <w:r>
+        <w:rPr>
+          <w:color w:val="000000" w:themeColor="text1"/>
+        </w:rPr>
+        <w:t>Distribute and configure new work devices.</w:t>
       </w:r>
     </w:p>
     <w:p>
@@ -3506,60 +3456,6 @@
           <w:color w:val="000000" w:themeColor="text1"/>
         </w:rPr>
         <w:t>Provide documentation and deliver staff training</w:t>
-      </w:r>
-    </w:p>
-    <w:p>
-      <w:pPr>
-        <w:pStyle w:val="RTOWorksBodyText"/>
-        <w:numPr>
-          <w:ilvl w:val="0"/>
-          <w:numId w:val="25"/>
-        </w:numPr>
-        <w:rPr>
-          <w:color w:val="000000" w:themeColor="text1"/>
-        </w:rPr>
-      </w:pPr>
-      <w:r>
-        <w:rPr>
-          <w:color w:val="000000" w:themeColor="text1"/>
-        </w:rPr>
-        <w:t xml:space="preserve">Implement remote access tools to </w:t>
-      </w:r>
-      <w:r>
-        <w:rPr>
-          <w:color w:val="000000" w:themeColor="text1"/>
-        </w:rPr>
-        <w:t>ensure secure</w:t>
-      </w:r>
-      <w:r>
-        <w:rPr>
-          <w:color w:val="000000" w:themeColor="text1"/>
-        </w:rPr>
-        <w:t xml:space="preserve"> connectivity for all </w:t>
-      </w:r>
-      <w:r>
-        <w:rPr>
-          <w:color w:val="000000" w:themeColor="text1"/>
-        </w:rPr>
-        <w:t>staff</w:t>
-      </w:r>
-    </w:p>
-    <w:p>
-      <w:pPr>
-        <w:pStyle w:val="RTOWorksBodyText"/>
-        <w:numPr>
-          <w:ilvl w:val="0"/>
-          <w:numId w:val="25"/>
-        </w:numPr>
-        <w:rPr>
-          <w:color w:val="000000" w:themeColor="text1"/>
-        </w:rPr>
-      </w:pPr>
-      <w:r>
-        <w:rPr>
-          <w:color w:val="000000" w:themeColor="text1"/>
-        </w:rPr>
-        <w:t>Distribute and configure new work devices.</w:t>
       </w:r>
     </w:p>
     <w:p>
@@ -4013,21 +3909,7 @@
               <w:rPr>
                 <w:lang w:val="en-AU"/>
               </w:rPr>
-              <w:t xml:space="preserve">Performance </w:t>
-            </w:r>
-            <w:proofErr w:type="gramStart"/>
-            <w:r>
-              <w:rPr>
-                <w:lang w:val="en-AU"/>
-              </w:rPr>
-              <w:t>manage</w:t>
-            </w:r>
-            <w:proofErr w:type="gramEnd"/>
-            <w:r>
-              <w:rPr>
-                <w:lang w:val="en-AU"/>
-              </w:rPr>
-              <w:t xml:space="preserve"> the team</w:t>
+              <w:t>Performance manage the team</w:t>
             </w:r>
           </w:p>
         </w:tc>
@@ -5081,13 +4963,8 @@
               <w:pStyle w:val="RTOWorksBullet1"/>
             </w:pPr>
             <w:r>
-              <w:t xml:space="preserve">Approve the design and web </w:t>
-            </w:r>
-            <w:proofErr w:type="gramStart"/>
-            <w:r>
-              <w:t>functionalities</w:t>
-            </w:r>
-            <w:proofErr w:type="gramEnd"/>
+              <w:t>Approve the design and web functionalities</w:t>
+            </w:r>
           </w:p>
           <w:p>
             <w:pPr>
@@ -5095,23 +4972,16 @@
             </w:pPr>
             <w:r>
               <w:lastRenderedPageBreak/>
-              <w:t xml:space="preserve">Review the visual and aesthetic </w:t>
-            </w:r>
-            <w:proofErr w:type="gramStart"/>
-            <w:r>
-              <w:t>quality</w:t>
-            </w:r>
-            <w:proofErr w:type="gramEnd"/>
+              <w:t>Review the visual and aesthetic quality</w:t>
+            </w:r>
           </w:p>
           <w:p>
             <w:pPr>
               <w:pStyle w:val="RTOWorksBullet1"/>
             </w:pPr>
-            <w:proofErr w:type="gramStart"/>
-            <w:r>
-              <w:t>Review</w:t>
-            </w:r>
-            <w:proofErr w:type="gramEnd"/>
+            <w:r>
+              <w:t>Review of</w:t>
+            </w:r>
             <w:r>
               <w:t xml:space="preserve"> usability and user experience (UX)</w:t>
             </w:r>
@@ -6937,11 +6807,9 @@
             <w:pPr>
               <w:pStyle w:val="RTOWorksBodyText"/>
             </w:pPr>
-            <w:proofErr w:type="gramStart"/>
             <w:r>
               <w:t>Very likely</w:t>
             </w:r>
-            <w:proofErr w:type="gramEnd"/>
           </w:p>
         </w:tc>
         <w:tc>
@@ -7678,7 +7546,7 @@
         <w:noProof/>
       </w:rPr>
       <w:pict w14:anchorId="4D27029B">
-        <v:rect id="Frame12" o:spid="_x0000_s1025" style="position:absolute;margin-left:-450.45pt;margin-top:.05pt;width:1.15pt;height:1.15pt;z-index:-251658752;visibility:visible;mso-wrap-style:square;mso-wrap-distance-left:0;mso-wrap-distance-top:0;mso-wrap-distance-right:0;mso-wrap-distance-bottom:0;mso-position-horizontal:right;mso-position-horizontal-relative:margin;mso-position-vertical:absolute;mso-position-vertical-relative:text;v-text-anchor:top" o:gfxdata="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" o:allowincell="f" filled="f" stroked="f" strokeweight="0">
+        <v:rect id="Frame12" o:spid="_x0000_s1025" style="position:absolute;margin-left:-500.5pt;margin-top:.05pt;width:1.15pt;height:1.15pt;z-index:-251658752;visibility:visible;mso-wrap-style:square;mso-wrap-distance-left:0;mso-wrap-distance-top:0;mso-wrap-distance-right:0;mso-wrap-distance-bottom:0;mso-position-horizontal:right;mso-position-horizontal-relative:margin;mso-position-vertical:absolute;mso-position-vertical-relative:text;v-text-anchor:top" o:gfxdata="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" o:allowincell="f" filled="f" stroked="f" strokeweight="0">
           <v:textbox style="mso-fit-shape-to-text:t" inset="0,0,0,0">
             <w:txbxContent>
               <w:sdt>

</xml_diff>

<commit_message>
updated work breakdown document and gantt calc document
</commit_message>
<xml_diff>
--- a/TERM3/T3B1-ICTPMG613-Manage_ICT_project_plan/2-ICTPMG613-Assessment_Task 2/ICTPMG613_AssessmentTask_Manuel_S_Perez_E-ProjectManagementPlan.docx
+++ b/TERM3/T3B1-ICTPMG613-Manage_ICT_project_plan/2-ICTPMG613-Assessment_Task 2/ICTPMG613_AssessmentTask_Manuel_S_Perez_E-ProjectManagementPlan.docx
@@ -3674,18 +3674,164 @@
       <w:pPr>
         <w:spacing w:after="0" w:line="240" w:lineRule="auto"/>
         <w:rPr>
-          <w:rFonts w:ascii="Arial" w:eastAsia="Gulim" w:hAnsi="Arial" w:cs="Arial"/>
-          <w:b/>
-          <w:bCs/>
-          <w:color w:val="00667A"/>
-          <w:spacing w:val="20"/>
-          <w:sz w:val="24"/>
-          <w:szCs w:val="24"/>
-        </w:rPr>
-      </w:pPr>
-      <w:r>
-        <w:rPr>
           <w:rFonts w:ascii="Arial" w:hAnsi="Arial"/>
+        </w:rPr>
+      </w:pPr>
+    </w:p>
+    <w:p>
+      <w:pPr>
+        <w:pStyle w:val="RTOWorksHeading3"/>
+        <w:rPr>
+          <w:rFonts w:ascii="Arial" w:hAnsi="Arial"/>
+        </w:rPr>
+      </w:pPr>
+      <w:r>
+        <w:rPr>
+          <w:rFonts w:ascii="Arial" w:hAnsi="Arial"/>
+        </w:rPr>
+        <w:t>Timeline</w:t>
+      </w:r>
+    </w:p>
+    <w:p>
+      <w:pPr>
+        <w:spacing w:after="0" w:line="240" w:lineRule="auto"/>
+        <w:rPr>
+          <w:rFonts w:ascii="Arial" w:hAnsi="Arial"/>
+        </w:rPr>
+      </w:pPr>
+    </w:p>
+    <w:p>
+      <w:pPr>
+        <w:rPr>
+          <w:rFonts w:ascii="Arial" w:hAnsi="Arial" w:cs="Arial"/>
+          <w:sz w:val="20"/>
+          <w:szCs w:val="20"/>
+        </w:rPr>
+      </w:pPr>
+      <w:r>
+        <w:rPr>
+          <w:rFonts w:ascii="Arial" w:hAnsi="Arial" w:cs="Arial"/>
+          <w:sz w:val="20"/>
+          <w:szCs w:val="20"/>
+        </w:rPr>
+        <w:t>From: Monday, 4 August 2025</w:t>
+      </w:r>
+    </w:p>
+    <w:p>
+      <w:pPr>
+        <w:rPr>
+          <w:rFonts w:ascii="Arial" w:hAnsi="Arial" w:cs="Arial"/>
+          <w:sz w:val="20"/>
+          <w:szCs w:val="20"/>
+        </w:rPr>
+      </w:pPr>
+      <w:r>
+        <w:rPr>
+          <w:rFonts w:ascii="Arial" w:hAnsi="Arial" w:cs="Arial"/>
+          <w:sz w:val="20"/>
+          <w:szCs w:val="20"/>
+        </w:rPr>
+        <w:t>To: Monday, 29 September 2025</w:t>
+      </w:r>
+    </w:p>
+    <w:p>
+      <w:pPr>
+        <w:rPr>
+          <w:rFonts w:ascii="Arial" w:hAnsi="Arial" w:cs="Arial"/>
+          <w:sz w:val="20"/>
+          <w:szCs w:val="20"/>
+        </w:rPr>
+      </w:pPr>
+    </w:p>
+    <w:p>
+      <w:pPr>
+        <w:rPr>
+          <w:rFonts w:ascii="Arial" w:hAnsi="Arial" w:cs="Arial"/>
+          <w:sz w:val="20"/>
+          <w:szCs w:val="20"/>
+        </w:rPr>
+      </w:pPr>
+      <w:r>
+        <w:rPr>
+          <w:rFonts w:ascii="Arial" w:hAnsi="Arial" w:cs="Arial"/>
+          <w:sz w:val="20"/>
+          <w:szCs w:val="20"/>
+        </w:rPr>
+        <w:t xml:space="preserve">41 days </w:t>
+      </w:r>
+      <w:r>
+        <w:rPr>
+          <w:rFonts w:ascii="Arial" w:hAnsi="Arial" w:cs="Arial"/>
+          <w:sz w:val="20"/>
+          <w:szCs w:val="20"/>
+        </w:rPr>
+        <w:t>Excluding Weekends and public holidays</w:t>
+      </w:r>
+    </w:p>
+    <w:p>
+      <w:pPr>
+        <w:jc w:val="both"/>
+        <w:rPr>
+          <w:rFonts w:ascii="Arial" w:hAnsi="Arial" w:cs="Arial"/>
+          <w:sz w:val="20"/>
+          <w:szCs w:val="20"/>
+        </w:rPr>
+      </w:pPr>
+      <w:r>
+        <w:rPr>
+          <w:rFonts w:ascii="Arial" w:hAnsi="Arial" w:cs="Arial"/>
+          <w:sz w:val="20"/>
+          <w:szCs w:val="20"/>
+        </w:rPr>
+        <w:t>Workdays of 4 hours (part-time)</w:t>
+      </w:r>
+      <w:r>
+        <w:rPr>
+          <w:rFonts w:ascii="Arial" w:hAnsi="Arial" w:cs="Arial"/>
+          <w:sz w:val="20"/>
+          <w:szCs w:val="20"/>
+        </w:rPr>
+        <w:t xml:space="preserve"> due to t</w:t>
+      </w:r>
+      <w:r>
+        <w:rPr>
+          <w:rFonts w:ascii="Arial" w:hAnsi="Arial" w:cs="Arial"/>
+          <w:sz w:val="20"/>
+          <w:szCs w:val="20"/>
+        </w:rPr>
+        <w:t xml:space="preserve">he cost of the </w:t>
+      </w:r>
+      <w:r>
+        <w:rPr>
+          <w:rFonts w:ascii="Arial" w:hAnsi="Arial" w:cs="Arial"/>
+          <w:sz w:val="20"/>
+          <w:szCs w:val="20"/>
+        </w:rPr>
+        <w:t>ICT members</w:t>
+      </w:r>
+      <w:r>
+        <w:rPr>
+          <w:rFonts w:ascii="Arial" w:hAnsi="Arial" w:cs="Arial"/>
+          <w:sz w:val="20"/>
+          <w:szCs w:val="20"/>
+        </w:rPr>
+        <w:t xml:space="preserve"> represents 48% of the budget ($50k)</w:t>
+      </w:r>
+    </w:p>
+    <w:p>
+      <w:pPr>
+        <w:spacing w:after="0" w:line="240" w:lineRule="auto"/>
+        <w:rPr>
+          <w:rFonts w:ascii="Arial" w:hAnsi="Arial" w:cs="Arial"/>
+          <w:sz w:val="20"/>
+          <w:szCs w:val="20"/>
+        </w:rPr>
+      </w:pPr>
+      <w:r>
+        <w:rPr>
+          <w:rFonts w:ascii="Arial" w:hAnsi="Arial" w:cs="Arial"/>
+          <w:sz w:val="20"/>
+          <w:szCs w:val="20"/>
         </w:rPr>
         <w:br w:type="page"/>
       </w:r>
@@ -7513,6 +7659,43 @@
         <w:pStyle w:val="RTOWorksBodyText"/>
       </w:pPr>
     </w:p>
+    <w:p>
+      <w:pPr>
+        <w:pStyle w:val="RTOWorksBodyText"/>
+      </w:pPr>
+    </w:p>
+    <w:p>
+      <w:pPr>
+        <w:pStyle w:val="RTOWorksBodyText"/>
+      </w:pPr>
+    </w:p>
+    <w:p>
+      <w:pPr>
+        <w:pStyle w:val="RTOWorksHeading3"/>
+        <w:rPr>
+          <w:rFonts w:ascii="Arial" w:hAnsi="Arial"/>
+        </w:rPr>
+      </w:pPr>
+      <w:r>
+        <w:rPr>
+          <w:rFonts w:ascii="Arial" w:hAnsi="Arial"/>
+        </w:rPr>
+        <w:t>Schedule control</w:t>
+      </w:r>
+    </w:p>
+    <w:p>
+      <w:pPr>
+        <w:pStyle w:val="RTOWorksBodyText"/>
+      </w:pPr>
+    </w:p>
+    <w:p>
+      <w:pPr>
+        <w:pStyle w:val="RTOWorksBodyText"/>
+      </w:pPr>
+      <w:r>
+        <w:t>s</w:t>
+      </w:r>
+    </w:p>
     <w:sectPr>
       <w:footerReference w:type="even" r:id="rId12"/>
       <w:footerReference w:type="default" r:id="rId13"/>
@@ -7564,7 +7747,7 @@
         <w:noProof/>
       </w:rPr>
       <w:pict w14:anchorId="4D27029B">
-        <v:rect id="Frame12" o:spid="_x0000_s1025" style="position:absolute;margin-left:-500.5pt;margin-top:.05pt;width:1.15pt;height:1.15pt;z-index:-251658752;visibility:visible;mso-wrap-distance-left:0;mso-wrap-distance-right:0;mso-position-horizontal:right;mso-position-horizontal-relative:margin" o:gfxdata="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" o:allowincell="f" filled="f" stroked="f" strokeweight="0">
+        <v:rect id="Frame12" o:spid="_x0000_s1025" style="position:absolute;margin-left:-550.55pt;margin-top:.05pt;width:1.15pt;height:1.15pt;z-index:-251658752;visibility:visible;mso-wrap-distance-left:0;mso-wrap-distance-right:0;mso-position-horizontal:right;mso-position-horizontal-relative:margin" o:gfxdata="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" o:allowincell="f" filled="f" stroked="f" strokeweight="0">
           <v:textbox style="mso-fit-shape-to-text:t" inset="0,0,0,0">
             <w:txbxContent>
               <w:sdt>
@@ -13662,7 +13845,6 @@
   <w:style w:type="character" w:default="1" w:styleId="DefaultParagraphFont">
     <w:name w:val="Default Paragraph Font"/>
     <w:uiPriority w:val="1"/>
-    <w:semiHidden/>
     <w:unhideWhenUsed/>
   </w:style>
   <w:style w:type="table" w:default="1" w:styleId="TableNormal">

</xml_diff>